<commit_message>
Optimización plan de ETL process
</commit_message>
<xml_diff>
--- a/TFM_MarioSoto/src/codigo/procesamiento_datos/docs/AD&AED_ejemplo_y_completo.docx
+++ b/TFM_MarioSoto/src/codigo/procesamiento_datos/docs/AD&AED_ejemplo_y_completo.docx
@@ -23,6 +23,11 @@
     </w:p>
     <w:p>
       <w:pPr>
+        <w:pStyle w:val="ListParagraph"/>
+        <w:numPr>
+          <w:ilvl w:val="0"/>
+          <w:numId w:val="31"/>
+        </w:numPr>
         <w:rPr>
           <w:b/>
           <w:bCs/>
@@ -37,42 +42,146 @@
           <w:sz w:val="26"/>
           <w:szCs w:val="26"/>
         </w:rPr>
-        <w:t>1. Análisis global de consistencia de todas las carreras</w:t>
-      </w:r>
-    </w:p>
-    <w:p>
-      <w:r>
+        <w:t>Análisis global de consistencia de todas las carreras</w:t>
+      </w:r>
+    </w:p>
+    <w:p>
+      <w:pPr>
         <w:rPr>
           <w:b/>
           <w:bCs/>
         </w:rPr>
-        <w:t>Objetivo:</w:t>
-      </w:r>
-      <w:r>
-        <w:t xml:space="preserve"> Evaluar la calidad y consistencia de los datos a gran escala, para miles de carreras, sin necesidad de gráficos individuales.</w:t>
-      </w:r>
-    </w:p>
-    <w:p>
+      </w:pPr>
       <w:r>
         <w:rPr>
           <w:b/>
           <w:bCs/>
         </w:rPr>
-        <w:t>Pasos:</w:t>
-      </w:r>
-    </w:p>
-    <w:p>
-      <w:pPr>
+        <w:t>Reglas</w:t>
+      </w:r>
+      <w:r>
         <w:rPr>
           <w:b/>
           <w:bCs/>
         </w:rPr>
-      </w:pPr>
+        <w:t xml:space="preserve">: </w:t>
+      </w:r>
+    </w:p>
+    <w:p>
+      <w:pPr>
+        <w:pStyle w:val="ListParagraph"/>
+        <w:numPr>
+          <w:ilvl w:val="0"/>
+          <w:numId w:val="32"/>
+        </w:numPr>
+      </w:pPr>
+      <w:r>
+        <w:t>Que se pueda ejecutar de golpe</w:t>
+      </w:r>
+    </w:p>
+    <w:p>
+      <w:pPr>
+        <w:pStyle w:val="ListParagraph"/>
+        <w:numPr>
+          <w:ilvl w:val="0"/>
+          <w:numId w:val="32"/>
+        </w:numPr>
+      </w:pPr>
+      <w:r>
+        <w:t>Que se ejecute de forma automática cada vez que se requiera</w:t>
+      </w:r>
+    </w:p>
+    <w:p>
+      <w:pPr>
+        <w:pStyle w:val="ListParagraph"/>
+        <w:numPr>
+          <w:ilvl w:val="0"/>
+          <w:numId w:val="32"/>
+        </w:numPr>
+      </w:pPr>
+      <w:r>
+        <w:t>Que sepa diferenciar entre carreras que ya se han ejecutado y otras que no (las que no se añaden a los dfs creados anteriormente)</w:t>
+      </w:r>
+    </w:p>
+    <w:p>
+      <w:pPr>
+        <w:pStyle w:val="ListParagraph"/>
+        <w:numPr>
+          <w:ilvl w:val="0"/>
+          <w:numId w:val="32"/>
+        </w:numPr>
+      </w:pPr>
+      <w:r>
+        <w:t>Que guarde los dfs creados correctamente</w:t>
+      </w:r>
+    </w:p>
+    <w:p>
       <w:r>
         <w:rPr>
           <w:b/>
           <w:bCs/>
         </w:rPr>
+        <w:t>Objetivo:</w:t>
+      </w:r>
+      <w:r>
+        <w:t xml:space="preserve"> Evaluar la calidad y consistencia de los datos a gran escala, para miles de carreras, sin necesidad de gráficos individuales</w:t>
+      </w:r>
+      <w:r>
+        <w:t xml:space="preserve"> (transformación y monitoreo en pipeline)</w:t>
+      </w:r>
+      <w:r>
+        <w:t>.</w:t>
+      </w:r>
+    </w:p>
+    <w:p>
+      <w:pPr>
+        <w:rPr>
+          <w:b/>
+          <w:bCs/>
+        </w:rPr>
+      </w:pPr>
+      <w:r>
+        <w:rPr>
+          <w:b/>
+          <w:bCs/>
+        </w:rPr>
+        <w:t>Pasos:</w:t>
+      </w:r>
+    </w:p>
+    <w:p>
+      <w:r>
+        <w:rPr>
+          <w:b/>
+          <w:bCs/>
+        </w:rPr>
+        <w:t xml:space="preserve">- </w:t>
+      </w:r>
+      <w:r>
+        <w:t>Ver si hay una serie de variables básicas por df</w:t>
+      </w:r>
+      <w:r>
+        <w:rPr>
+          <w:b/>
+          <w:bCs/>
+        </w:rPr>
+        <w:t xml:space="preserve"> </w:t>
+      </w:r>
+      <w:r>
+        <w:t>(marcar y avisar si falta alguna)</w:t>
+      </w:r>
+    </w:p>
+    <w:p>
+      <w:pPr>
+        <w:rPr>
+          <w:b/>
+          <w:bCs/>
+        </w:rPr>
+      </w:pPr>
+      <w:r>
+        <w:rPr>
+          <w:b/>
+          <w:bCs/>
+        </w:rPr>
         <w:t>1. Revisión de columnas con datos complejos</w:t>
       </w:r>
     </w:p>
@@ -84,23 +193,7 @@
         </w:numPr>
       </w:pPr>
       <w:r>
-        <w:t xml:space="preserve">Iterar sobre cada </w:t>
-      </w:r>
-      <w:proofErr w:type="spellStart"/>
-      <w:r>
-        <w:t>DataFrame</w:t>
-      </w:r>
-      <w:proofErr w:type="spellEnd"/>
-      <w:r>
-        <w:t xml:space="preserve"> dentro de un diccionario de </w:t>
-      </w:r>
-      <w:proofErr w:type="spellStart"/>
-      <w:r>
-        <w:t>DataFrames</w:t>
-      </w:r>
-      <w:proofErr w:type="spellEnd"/>
-      <w:r>
-        <w:t>.</w:t>
+        <w:t>Iterar sobre cada DataFrame dentro de un diccionario de DataFrames.</w:t>
       </w:r>
     </w:p>
     <w:p>
@@ -111,15 +204,7 @@
         </w:numPr>
       </w:pPr>
       <w:r>
-        <w:t xml:space="preserve">Verificar si un </w:t>
-      </w:r>
-      <w:proofErr w:type="spellStart"/>
-      <w:r>
-        <w:t>DataFrame</w:t>
-      </w:r>
-      <w:proofErr w:type="spellEnd"/>
-      <w:r>
-        <w:t xml:space="preserve"> está vacío; si es así, se marca y se pasa al siguiente.</w:t>
+        <w:t>Verificar si un DataFrame está vacío; si es así, se marca y se pasa al siguiente.</w:t>
       </w:r>
     </w:p>
     <w:p>
@@ -163,15 +248,7 @@
         </w:numPr>
       </w:pPr>
       <w:r>
-        <w:t xml:space="preserve">Generar un reporte con columnas complejas detectadas por </w:t>
-      </w:r>
-      <w:proofErr w:type="spellStart"/>
-      <w:r>
-        <w:t>DataFrame</w:t>
-      </w:r>
-      <w:proofErr w:type="spellEnd"/>
-      <w:r>
-        <w:t>.</w:t>
+        <w:t>Generar un reporte con columnas complejas detectadas por DataFrame.</w:t>
       </w:r>
     </w:p>
     <w:p>
@@ -197,15 +274,7 @@
         </w:numPr>
       </w:pPr>
       <w:r>
-        <w:t xml:space="preserve">Verificar la existencia de los </w:t>
-      </w:r>
-      <w:proofErr w:type="spellStart"/>
-      <w:r>
-        <w:t>DataFrames</w:t>
-      </w:r>
-      <w:proofErr w:type="spellEnd"/>
-      <w:r>
-        <w:t xml:space="preserve"> relevantes.</w:t>
+        <w:t>Verificar la existencia de los DataFrames relevantes.</w:t>
       </w:r>
     </w:p>
     <w:p>
@@ -216,15 +285,7 @@
         </w:numPr>
       </w:pPr>
       <w:r>
-        <w:t xml:space="preserve">Contar elementos únicos: número de carreras, atletas, </w:t>
-      </w:r>
-      <w:proofErr w:type="spellStart"/>
-      <w:r>
-        <w:t>issues</w:t>
-      </w:r>
-      <w:proofErr w:type="spellEnd"/>
-      <w:r>
-        <w:t>.</w:t>
+        <w:t>Contar elementos únicos: número de carreras, atletas, issues.</w:t>
       </w:r>
     </w:p>
     <w:p>
@@ -272,23 +333,7 @@
         </w:numPr>
       </w:pPr>
       <w:r>
-        <w:t xml:space="preserve">Convertir fechas a </w:t>
-      </w:r>
-      <w:proofErr w:type="spellStart"/>
-      <w:r>
-        <w:t>datetime</w:t>
-      </w:r>
-      <w:proofErr w:type="spellEnd"/>
-      <w:r>
-        <w:t xml:space="preserve"> y duraciones a </w:t>
-      </w:r>
-      <w:proofErr w:type="spellStart"/>
-      <w:r>
-        <w:t>timedelta</w:t>
-      </w:r>
-      <w:proofErr w:type="spellEnd"/>
-      <w:r>
-        <w:t xml:space="preserve"> según rango de valores.</w:t>
+        <w:t>Convertir fechas a datetime y duraciones a timedelta según rango de valores.</w:t>
       </w:r>
     </w:p>
     <w:p>
@@ -299,23 +344,16 @@
         </w:numPr>
       </w:pPr>
       <w:r>
-        <w:t xml:space="preserve">Procesar columnas especiales como </w:t>
-      </w:r>
-      <w:proofErr w:type="spellStart"/>
-      <w:r>
-        <w:t>gunTime</w:t>
-      </w:r>
-      <w:proofErr w:type="spellEnd"/>
-      <w:r>
-        <w:t xml:space="preserve"> y wave para generar </w:t>
-      </w:r>
-      <w:proofErr w:type="spellStart"/>
-      <w:r>
-        <w:t>datetime</w:t>
-      </w:r>
-      <w:proofErr w:type="spellEnd"/>
-      <w:r>
-        <w:t xml:space="preserve"> completos.</w:t>
+        <w:t>Procesar columnas especiales como gunTime y wave para generar datetime completos</w:t>
+      </w:r>
+      <w:r>
+        <w:t xml:space="preserve"> (comprobar </w:t>
+      </w:r>
+      <w:r>
+        <w:t>si hay más tipos que wave)</w:t>
+      </w:r>
+      <w:r>
+        <w:t>.</w:t>
       </w:r>
     </w:p>
     <w:p>
@@ -326,15 +364,7 @@
         </w:numPr>
       </w:pPr>
       <w:r>
-        <w:t xml:space="preserve">Reasignar </w:t>
-      </w:r>
-      <w:proofErr w:type="spellStart"/>
-      <w:r>
-        <w:t>DataFrames</w:t>
-      </w:r>
-      <w:proofErr w:type="spellEnd"/>
-      <w:r>
-        <w:t xml:space="preserve"> procesados en el diccionario original.</w:t>
+        <w:t>Reasignar DataFrames procesados en el diccionario original.</w:t>
       </w:r>
     </w:p>
     <w:p>
@@ -371,15 +401,10 @@
         </w:numPr>
       </w:pPr>
       <w:r>
-        <w:t xml:space="preserve">Guardar tablas resumen de nulos por columna y </w:t>
-      </w:r>
-      <w:proofErr w:type="spellStart"/>
-      <w:r>
-        <w:t>DataFrame</w:t>
-      </w:r>
-      <w:proofErr w:type="spellEnd"/>
-      <w:r>
-        <w:t>.</w:t>
+        <w:t>Guardar tablas resumen de nulos por columna y DataFrame</w:t>
+      </w:r>
+      <w:r>
+        <w:t xml:space="preserve"> (saltar si raro para una de las especiales)</w:t>
       </w:r>
     </w:p>
     <w:p>
@@ -390,6 +415,7 @@
         </w:numPr>
       </w:pPr>
       <w:r>
+        <w:lastRenderedPageBreak/>
         <w:t>No se generan gráficos para cada carrera.</w:t>
       </w:r>
     </w:p>
@@ -427,15 +453,7 @@
         </w:numPr>
       </w:pPr>
       <w:r>
-        <w:t xml:space="preserve">Contar nulos y </w:t>
-      </w:r>
-      <w:proofErr w:type="spellStart"/>
-      <w:r>
-        <w:t>strings</w:t>
-      </w:r>
-      <w:proofErr w:type="spellEnd"/>
-      <w:r>
-        <w:t xml:space="preserve"> vacíos.</w:t>
+        <w:t>Contar nulos y strings vacíos.</w:t>
       </w:r>
     </w:p>
     <w:p>
@@ -446,15 +464,7 @@
         </w:numPr>
       </w:pPr>
       <w:r>
-        <w:t xml:space="preserve">Guardar estadísticas resumidas: min, </w:t>
-      </w:r>
-      <w:proofErr w:type="spellStart"/>
-      <w:r>
-        <w:t>max</w:t>
-      </w:r>
-      <w:proofErr w:type="spellEnd"/>
-      <w:r>
-        <w:t>, media, mediana, desviación estándar.</w:t>
+        <w:t>Guardar estadísticas resumidas: min, max, media, mediana, desviación estándar.</w:t>
       </w:r>
     </w:p>
     <w:p>
@@ -466,6 +476,17 @@
       </w:pPr>
       <w:r>
         <w:t>Generar ejemplos representativos de valores por columna.</w:t>
+      </w:r>
+    </w:p>
+    <w:p>
+      <w:pPr>
+        <w:numPr>
+          <w:ilvl w:val="0"/>
+          <w:numId w:val="5"/>
+        </w:numPr>
+      </w:pPr>
+      <w:r>
+        <w:t>Saltar si valores raros en algunas de las especiales</w:t>
       </w:r>
     </w:p>
     <w:p>
@@ -491,16 +512,7 @@
         </w:numPr>
       </w:pPr>
       <w:r>
-        <w:lastRenderedPageBreak/>
-        <w:t>Identificar columnas clave (_id, _</w:t>
-      </w:r>
-      <w:proofErr w:type="spellStart"/>
-      <w:r>
-        <w:t>index</w:t>
-      </w:r>
-      <w:proofErr w:type="spellEnd"/>
-      <w:r>
-        <w:t>) para proteger.</w:t>
+        <w:t>Identificar columnas clave (_id, _index) para proteger.</w:t>
       </w:r>
     </w:p>
     <w:p>
@@ -522,39 +534,10 @@
         </w:numPr>
       </w:pPr>
       <w:r>
-        <w:t xml:space="preserve">Aplicar reglas de homogeneización: números + </w:t>
-      </w:r>
-      <w:proofErr w:type="spellStart"/>
-      <w:r>
-        <w:t>strings</w:t>
-      </w:r>
-      <w:proofErr w:type="spellEnd"/>
-      <w:r>
-        <w:t xml:space="preserve"> → </w:t>
-      </w:r>
-      <w:proofErr w:type="spellStart"/>
-      <w:r>
-        <w:t>strings</w:t>
-      </w:r>
-      <w:proofErr w:type="spellEnd"/>
-      <w:r>
-        <w:t xml:space="preserve">; vacíos → </w:t>
-      </w:r>
-      <w:proofErr w:type="spellStart"/>
-      <w:r>
-        <w:t>NaN</w:t>
-      </w:r>
-      <w:proofErr w:type="spellEnd"/>
-      <w:r>
-        <w:t xml:space="preserve">; nulos → </w:t>
-      </w:r>
-      <w:proofErr w:type="spellStart"/>
-      <w:r>
-        <w:t>string</w:t>
-      </w:r>
-      <w:proofErr w:type="spellEnd"/>
-      <w:r>
-        <w:t xml:space="preserve"> vacío.</w:t>
+        <w:t>Aplicar reglas de homogeneización: números + strings → strings; vacíos → NaN; nulos → string vacío.</w:t>
+      </w:r>
+      <w:r>
+        <w:t xml:space="preserve"> (revisar reglas para que sea universal para las especiales)</w:t>
       </w:r>
     </w:p>
     <w:p>
@@ -565,7 +548,13 @@
         </w:numPr>
       </w:pPr>
       <w:r>
-        <w:t>Guardar reporte de columnas modificadas y acciones aplicadas.</w:t>
+        <w:t>Guardar reporte de columnas modificadas y acciones aplicadas</w:t>
+      </w:r>
+      <w:r>
+        <w:t>, pero no mostrar si hay error</w:t>
+      </w:r>
+      <w:r>
+        <w:t>.</w:t>
       </w:r>
     </w:p>
     <w:p>
@@ -605,7 +594,6 @@
         <w:t>Guardar número de duplicados y ejemplos en reporte.</w:t>
       </w:r>
     </w:p>
-    <w:p/>
     <w:p>
       <w:pPr>
         <w:rPr>
@@ -629,15 +617,7 @@
         </w:numPr>
       </w:pPr>
       <w:r>
-        <w:t xml:space="preserve">Para cada </w:t>
-      </w:r>
-      <w:proofErr w:type="spellStart"/>
-      <w:r>
-        <w:t>DataFrame</w:t>
-      </w:r>
-      <w:proofErr w:type="spellEnd"/>
-      <w:r>
-        <w:t xml:space="preserve"> o conjunto de carreras:</w:t>
+        <w:t>Para cada DataFrame o conjunto de carreras:</w:t>
       </w:r>
     </w:p>
     <w:p>
@@ -648,15 +628,7 @@
         </w:numPr>
       </w:pPr>
       <w:r>
-        <w:t xml:space="preserve">Calcular min, </w:t>
-      </w:r>
-      <w:proofErr w:type="spellStart"/>
-      <w:r>
-        <w:t>max</w:t>
-      </w:r>
-      <w:proofErr w:type="spellEnd"/>
-      <w:r>
-        <w:t>, media, mediana, desviación estándar, percentiles (25%, 75%).</w:t>
+        <w:t>Calcular min, max, media, mediana, desviación estándar, percentiles (25%, 75%).</w:t>
       </w:r>
     </w:p>
     <w:p>
@@ -675,14 +647,12 @@
         </w:rPr>
         <w:t xml:space="preserve">Identificar outliers usando IQR </w:t>
       </w:r>
-      <w:proofErr w:type="gramStart"/>
       <w:r>
         <w:rPr>
           <w:lang w:val="en-US"/>
         </w:rPr>
-        <w:t>o Z</w:t>
-      </w:r>
-      <w:proofErr w:type="gramEnd"/>
+        <w:t>or Z</w:t>
+      </w:r>
       <w:r>
         <w:rPr>
           <w:lang w:val="en-US"/>
@@ -698,7 +668,13 @@
         </w:numPr>
       </w:pPr>
       <w:r>
-        <w:t>Guardar tablas resumidas por variable (sin gráficos).</w:t>
+        <w:t>Guardar tablas resumidas por variable (sin gráficos)</w:t>
+      </w:r>
+      <w:r>
+        <w:t xml:space="preserve"> por carrera y evento</w:t>
+      </w:r>
+      <w:r>
+        <w:t>.</w:t>
       </w:r>
     </w:p>
     <w:p>
@@ -808,6 +784,7 @@
         </w:numPr>
       </w:pPr>
       <w:r>
+        <w:lastRenderedPageBreak/>
         <w:t>Detectar relaciones lineales fuertes o posibles multicolinealidades.</w:t>
       </w:r>
     </w:p>
@@ -896,7 +873,6 @@
           <w:b/>
           <w:bCs/>
         </w:rPr>
-        <w:lastRenderedPageBreak/>
         <w:t>12. Comparaciones agregadas por carrera (opcional)</w:t>
       </w:r>
     </w:p>
@@ -975,15 +951,7 @@
         </w:numPr>
       </w:pPr>
       <w:r>
-        <w:t xml:space="preserve">Diccionario de </w:t>
-      </w:r>
-      <w:proofErr w:type="spellStart"/>
-      <w:r>
-        <w:t>DataFrames</w:t>
-      </w:r>
-      <w:proofErr w:type="spellEnd"/>
-      <w:r>
-        <w:t xml:space="preserve"> armonizados.</w:t>
+        <w:t>Diccionario de DataFrames armonizados.</w:t>
       </w:r>
     </w:p>
     <w:p>
@@ -1156,6 +1124,7 @@
           <w:b/>
           <w:bCs/>
         </w:rPr>
+        <w:lastRenderedPageBreak/>
         <w:t>1. Revisión de columnas con datos complejos</w:t>
       </w:r>
     </w:p>
@@ -1193,15 +1162,7 @@
         </w:numPr>
       </w:pPr>
       <w:r>
-        <w:t xml:space="preserve">Contar carreras, atletas, </w:t>
-      </w:r>
-      <w:proofErr w:type="spellStart"/>
-      <w:r>
-        <w:t>issues</w:t>
-      </w:r>
-      <w:proofErr w:type="spellEnd"/>
-      <w:r>
-        <w:t xml:space="preserve"> únicos para la carrera específica.</w:t>
+        <w:t>Contar carreras, atletas, issues únicos para la carrera específica.</w:t>
       </w:r>
     </w:p>
     <w:p>
@@ -1249,24 +1210,7 @@
         </w:numPr>
       </w:pPr>
       <w:r>
-        <w:lastRenderedPageBreak/>
-        <w:t>Procesar columnas especiales (</w:t>
-      </w:r>
-      <w:proofErr w:type="spellStart"/>
-      <w:r>
-        <w:t>gunTime</w:t>
-      </w:r>
-      <w:proofErr w:type="spellEnd"/>
-      <w:r>
-        <w:t xml:space="preserve">, wave) y reasignar </w:t>
-      </w:r>
-      <w:proofErr w:type="spellStart"/>
-      <w:r>
-        <w:t>DataFrames</w:t>
-      </w:r>
-      <w:proofErr w:type="spellEnd"/>
-      <w:r>
-        <w:t>.</w:t>
+        <w:t>Procesar columnas especiales (gunTime, wave) y reasignar DataFrames.</w:t>
       </w:r>
     </w:p>
     <w:p>
@@ -1292,15 +1236,7 @@
         </w:numPr>
       </w:pPr>
       <w:r>
-        <w:t xml:space="preserve">Generar </w:t>
-      </w:r>
-      <w:proofErr w:type="spellStart"/>
-      <w:r>
-        <w:t>heatmaps</w:t>
-      </w:r>
-      <w:proofErr w:type="spellEnd"/>
-      <w:r>
-        <w:t xml:space="preserve"> para visualizar la ubicación de nulos.</w:t>
+        <w:t>Generar heatmaps para visualizar la ubicación de nulos.</w:t>
       </w:r>
     </w:p>
     <w:p>
@@ -1359,15 +1295,7 @@
         </w:numPr>
       </w:pPr>
       <w:r>
-        <w:t xml:space="preserve">Contar nulos y </w:t>
-      </w:r>
-      <w:proofErr w:type="spellStart"/>
-      <w:r>
-        <w:t>strings</w:t>
-      </w:r>
-      <w:proofErr w:type="spellEnd"/>
-      <w:r>
-        <w:t xml:space="preserve"> vacíos.</w:t>
+        <w:t>Contar nulos y strings vacíos.</w:t>
       </w:r>
     </w:p>
     <w:p>
@@ -1389,15 +1317,7 @@
         </w:numPr>
       </w:pPr>
       <w:r>
-        <w:t xml:space="preserve">Guardar reporte por </w:t>
-      </w:r>
-      <w:proofErr w:type="spellStart"/>
-      <w:r>
-        <w:t>DataFrame</w:t>
-      </w:r>
-      <w:proofErr w:type="spellEnd"/>
-      <w:r>
-        <w:t>.</w:t>
+        <w:t>Guardar reporte por DataFrame.</w:t>
       </w:r>
     </w:p>
     <w:p>
@@ -1506,41 +1426,144 @@
           <w:b/>
           <w:bCs/>
         </w:rPr>
-        <w:t>Nivel 1 — Atleta (</w:t>
-      </w:r>
-      <w:proofErr w:type="spellStart"/>
+        <w:t>Nivel 1 — Atleta (athletes_df)</w:t>
+      </w:r>
+    </w:p>
+    <w:p>
+      <w:pPr>
+        <w:numPr>
+          <w:ilvl w:val="0"/>
+          <w:numId w:val="16"/>
+        </w:numPr>
+      </w:pPr>
+      <w:r>
+        <w:t>Objetivo: Validar datos personales y estructurales.</w:t>
+      </w:r>
+    </w:p>
+    <w:p>
+      <w:pPr>
+        <w:numPr>
+          <w:ilvl w:val="0"/>
+          <w:numId w:val="16"/>
+        </w:numPr>
+        <w:rPr>
+          <w:lang w:val="en-US"/>
+        </w:rPr>
+      </w:pPr>
+      <w:r>
+        <w:rPr>
+          <w:lang w:val="en-US"/>
+        </w:rPr>
+        <w:t>Variables clave: name, surname, fullName, gender, birthdate, club, nationality, featured.</w:t>
+      </w:r>
+    </w:p>
+    <w:p>
+      <w:pPr>
+        <w:numPr>
+          <w:ilvl w:val="0"/>
+          <w:numId w:val="16"/>
+        </w:numPr>
+      </w:pPr>
+      <w:r>
+        <w:t>Técnicas: comparación difusa, reglas de consistencia, percentiles, limpieza léxica.</w:t>
+      </w:r>
+    </w:p>
+    <w:p>
+      <w:pPr>
+        <w:numPr>
+          <w:ilvl w:val="0"/>
+          <w:numId w:val="16"/>
+        </w:numPr>
+      </w:pPr>
+      <w:r>
+        <w:t>Métricas derivadas: edad, país, club normalizado, consistencia de género.</w:t>
+      </w:r>
+    </w:p>
+    <w:p>
       <w:r>
         <w:rPr>
           <w:b/>
           <w:bCs/>
         </w:rPr>
-        <w:t>athletes_df</w:t>
-      </w:r>
-      <w:proofErr w:type="spellEnd"/>
+        <w:lastRenderedPageBreak/>
+        <w:t>Nivel 2 — Eventos (athletes_events_df)</w:t>
+      </w:r>
+    </w:p>
+    <w:p>
+      <w:pPr>
+        <w:numPr>
+          <w:ilvl w:val="0"/>
+          <w:numId w:val="17"/>
+        </w:numPr>
+      </w:pPr>
+      <w:r>
+        <w:t>Objetivo: Evaluar consistencia de participación.</w:t>
+      </w:r>
+    </w:p>
+    <w:p>
+      <w:pPr>
+        <w:numPr>
+          <w:ilvl w:val="0"/>
+          <w:numId w:val="17"/>
+        </w:numPr>
+        <w:rPr>
+          <w:lang w:val="en-US"/>
+        </w:rPr>
+      </w:pPr>
+      <w:r>
+        <w:rPr>
+          <w:lang w:val="en-US"/>
+        </w:rPr>
+        <w:t>Variables clave: startTime, startRawTime, gunTime, startNetTime, auto_category, category, status, realStatus, splitsMissing, maxConsecutiveSplitsMissing.</w:t>
+      </w:r>
+    </w:p>
+    <w:p>
+      <w:pPr>
+        <w:numPr>
+          <w:ilvl w:val="0"/>
+          <w:numId w:val="17"/>
+        </w:numPr>
+      </w:pPr>
+      <w:r>
+        <w:t>Técnicas: diferencias temporales, límites ±3σ, tablas de contingencia, conteos de secuencias vacías.</w:t>
+      </w:r>
+    </w:p>
+    <w:p>
+      <w:pPr>
+        <w:numPr>
+          <w:ilvl w:val="0"/>
+          <w:numId w:val="17"/>
+        </w:numPr>
+      </w:pPr>
+      <w:r>
+        <w:t>Variables derivadas: retraso de salida, integridad de seguimiento, coherencia de categoría.</w:t>
+      </w:r>
+    </w:p>
+    <w:p>
       <w:r>
         <w:rPr>
           <w:b/>
           <w:bCs/>
         </w:rPr>
-        <w:t>)</w:t>
-      </w:r>
-    </w:p>
-    <w:p>
-      <w:pPr>
-        <w:numPr>
-          <w:ilvl w:val="0"/>
-          <w:numId w:val="16"/>
-        </w:numPr>
-      </w:pPr>
-      <w:r>
-        <w:t>Objetivo: Validar datos personales y estructurales.</w:t>
-      </w:r>
-    </w:p>
-    <w:p>
-      <w:pPr>
-        <w:numPr>
-          <w:ilvl w:val="0"/>
-          <w:numId w:val="16"/>
+        <w:t>Nivel 3 — Tiempos / Splits (athletes_time_df)</w:t>
+      </w:r>
+    </w:p>
+    <w:p>
+      <w:pPr>
+        <w:numPr>
+          <w:ilvl w:val="0"/>
+          <w:numId w:val="18"/>
+        </w:numPr>
+      </w:pPr>
+      <w:r>
+        <w:t>Objetivo: Analizar dinámica temporal y consistencia.</w:t>
+      </w:r>
+    </w:p>
+    <w:p>
+      <w:pPr>
+        <w:numPr>
+          <w:ilvl w:val="0"/>
+          <w:numId w:val="18"/>
         </w:numPr>
         <w:rPr>
           <w:lang w:val="en-US"/>
@@ -1550,29 +1573,51 @@
         <w:rPr>
           <w:lang w:val="en-US"/>
         </w:rPr>
-        <w:t>Variables clave: name, surname, fullName, gender, birthdate, club, nationality, featured.</w:t>
-      </w:r>
-    </w:p>
-    <w:p>
-      <w:pPr>
-        <w:numPr>
-          <w:ilvl w:val="0"/>
-          <w:numId w:val="16"/>
-        </w:numPr>
-      </w:pPr>
-      <w:r>
-        <w:t>Técnicas: comparación difusa, reglas de consistencia, percentiles, limpieza léxica.</w:t>
-      </w:r>
-    </w:p>
-    <w:p>
-      <w:pPr>
-        <w:numPr>
-          <w:ilvl w:val="0"/>
-          <w:numId w:val="16"/>
-        </w:numPr>
-      </w:pPr>
-      <w:r>
-        <w:t>Métricas derivadas: edad, país, club normalizado, consistencia de género.</w:t>
+        <w:t>Variables clave: time, netTime, originalTime, split, order, distance, average, pace_split, offset, offset_td, raw_offset, isBackup, raw_manual, raw_valid, raw_chip, raw_device, raw_importId, incidence, acumulado_desviacion, consistencia_intra_atleta.</w:t>
+      </w:r>
+    </w:p>
+    <w:p>
+      <w:pPr>
+        <w:numPr>
+          <w:ilvl w:val="0"/>
+          <w:numId w:val="18"/>
+        </w:numPr>
+      </w:pPr>
+      <w:r>
+        <w:t>Técnicas: outliers, verificación secuencial, velocidad máxima, desviación estándar, agrupaciones por dispositivo.</w:t>
+      </w:r>
+    </w:p>
+    <w:p>
+      <w:pPr>
+        <w:numPr>
+          <w:ilvl w:val="0"/>
+          <w:numId w:val="18"/>
+        </w:numPr>
+      </w:pPr>
+      <w:r>
+        <w:t>Conexión con issues históricos y preparación para modelado predictivo.</w:t>
+      </w:r>
+    </w:p>
+    <w:p>
+      <w:pPr>
+        <w:numPr>
+          <w:ilvl w:val="0"/>
+          <w:numId w:val="18"/>
+        </w:numPr>
+      </w:pPr>
+      <w:r>
+        <w:t>Interpolación de splits faltantes: splines cúbicos, regresión polinómica, filtros de Kalman.</w:t>
+      </w:r>
+    </w:p>
+    <w:p>
+      <w:pPr>
+        <w:numPr>
+          <w:ilvl w:val="0"/>
+          <w:numId w:val="18"/>
+        </w:numPr>
+      </w:pPr>
+      <w:r>
+        <w:t>Alertas automáticas in-carrera con justificación basada en reglas.</w:t>
       </w:r>
     </w:p>
     <w:p>
@@ -1581,402 +1626,130 @@
           <w:b/>
           <w:bCs/>
         </w:rPr>
-        <w:t>Nivel 2 — Eventos (</w:t>
-      </w:r>
-      <w:proofErr w:type="spellStart"/>
+        <w:t>Nivel 4 — Issues / Incidencias</w:t>
+      </w:r>
+    </w:p>
+    <w:p>
+      <w:pPr>
+        <w:numPr>
+          <w:ilvl w:val="0"/>
+          <w:numId w:val="19"/>
+        </w:numPr>
+      </w:pPr>
+      <w:r>
+        <w:t>Objetivo: Analizar errores históricos y su relación con atletas, eventos y tiempos.</w:t>
+      </w:r>
+    </w:p>
+    <w:p>
+      <w:pPr>
+        <w:numPr>
+          <w:ilvl w:val="0"/>
+          <w:numId w:val="19"/>
+        </w:numPr>
+        <w:rPr>
+          <w:lang w:val="en-US"/>
+        </w:rPr>
+      </w:pPr>
+      <w:r>
+        <w:rPr>
+          <w:lang w:val="en-US"/>
+        </w:rPr>
+        <w:t>Variables clave: type, time, athlete_id, event, chip, priority, modificaciones.</w:t>
+      </w:r>
+    </w:p>
+    <w:p>
+      <w:pPr>
+        <w:numPr>
+          <w:ilvl w:val="0"/>
+          <w:numId w:val="19"/>
+        </w:numPr>
+      </w:pPr>
+      <w:r>
+        <w:t>Técnicas: análisis de frecuencia, series temporales, clustering de incidencias, índice de criticidad.</w:t>
+      </w:r>
+    </w:p>
+    <w:p>
+      <w:pPr>
+        <w:numPr>
+          <w:ilvl w:val="0"/>
+          <w:numId w:val="19"/>
+        </w:numPr>
+      </w:pPr>
+      <w:r>
+        <w:t>Objetivo final: identificar patrones recurrentes de error, causas probables y análisis temporal pre, durante y post carrera.</w:t>
+      </w:r>
+    </w:p>
+    <w:p>
       <w:r>
         <w:rPr>
           <w:b/>
           <w:bCs/>
         </w:rPr>
-        <w:t>athletes_events_df</w:t>
-      </w:r>
-      <w:proofErr w:type="spellEnd"/>
+        <w:t>Variables temporales clave y su valor analítico</w:t>
+      </w:r>
+    </w:p>
+    <w:p>
+      <w:pPr>
+        <w:numPr>
+          <w:ilvl w:val="0"/>
+          <w:numId w:val="20"/>
+        </w:numPr>
+        <w:rPr>
+          <w:lang w:val="en-US"/>
+        </w:rPr>
+      </w:pPr>
+      <w:r>
+        <w:rPr>
+          <w:lang w:val="en-US"/>
+        </w:rPr>
+        <w:t>gunTime, startTime, startRawTime, startNetTime, time, netTime, originalTime, rawTime, offset, raw_offset, created, penalties.offset.</w:t>
+      </w:r>
+    </w:p>
+    <w:p>
+      <w:pPr>
+        <w:numPr>
+          <w:ilvl w:val="0"/>
+          <w:numId w:val="20"/>
+        </w:numPr>
+      </w:pPr>
+      <w:r>
+        <w:t>Qué se hace con cada variable y qué aporta al análisis.</w:t>
+      </w:r>
+    </w:p>
+    <w:p>
       <w:r>
         <w:rPr>
           <w:b/>
           <w:bCs/>
         </w:rPr>
-        <w:t>)</w:t>
-      </w:r>
-    </w:p>
-    <w:p>
-      <w:pPr>
-        <w:numPr>
-          <w:ilvl w:val="0"/>
-          <w:numId w:val="17"/>
-        </w:numPr>
-      </w:pPr>
-      <w:r>
-        <w:t>Objetivo: Evaluar consistencia de participación.</w:t>
-      </w:r>
-    </w:p>
-    <w:p>
-      <w:pPr>
-        <w:numPr>
-          <w:ilvl w:val="0"/>
-          <w:numId w:val="17"/>
-        </w:numPr>
-        <w:rPr>
-          <w:lang w:val="en-US"/>
-        </w:rPr>
-      </w:pPr>
-      <w:r>
-        <w:rPr>
-          <w:lang w:val="en-US"/>
-        </w:rPr>
-        <w:t>Variables clave: startTime, startRawTime, gunTime, startNetTime, auto_category, category, status, realStatus, splitsMissing, maxConsecutiveSplitsMissing.</w:t>
-      </w:r>
-    </w:p>
-    <w:p>
-      <w:pPr>
-        <w:numPr>
-          <w:ilvl w:val="0"/>
-          <w:numId w:val="17"/>
-        </w:numPr>
-      </w:pPr>
-      <w:r>
-        <w:t>Técnicas: diferencias temporales, límites ±3σ, tablas de contingencia, conteos de secuencias vacías.</w:t>
-      </w:r>
-    </w:p>
-    <w:p>
-      <w:pPr>
-        <w:numPr>
-          <w:ilvl w:val="0"/>
-          <w:numId w:val="17"/>
-        </w:numPr>
-      </w:pPr>
-      <w:r>
-        <w:t>Variables derivadas: retraso de salida, integridad de seguimiento, coherencia de categoría.</w:t>
-      </w:r>
-    </w:p>
-    <w:p>
-      <w:r>
-        <w:rPr>
-          <w:b/>
-          <w:bCs/>
-        </w:rPr>
+        <w:t>Salida:</w:t>
+      </w:r>
+    </w:p>
+    <w:p>
+      <w:pPr>
+        <w:numPr>
+          <w:ilvl w:val="0"/>
+          <w:numId w:val="21"/>
+        </w:numPr>
+      </w:pPr>
+      <w:r>
+        <w:t>Reportes completos con estadísticas, ejemplos de valores, heatmaps de nulos, detección de duplicados, métricas derivadas y visualizaciones.</w:t>
+      </w:r>
+    </w:p>
+    <w:p>
+      <w:pPr>
+        <w:numPr>
+          <w:ilvl w:val="0"/>
+          <w:numId w:val="21"/>
+        </w:numPr>
+      </w:pPr>
+      <w:r>
+        <w:t>Permite documentar comportamiento típico de variables y distribución de datos por carrera.</w:t>
+      </w:r>
+    </w:p>
+    <w:p>
+      <w:r>
         <w:lastRenderedPageBreak/>
-        <w:t xml:space="preserve">Nivel 3 — Tiempos / </w:t>
-      </w:r>
-      <w:proofErr w:type="spellStart"/>
-      <w:r>
-        <w:rPr>
-          <w:b/>
-          <w:bCs/>
-        </w:rPr>
-        <w:t>Splits</w:t>
-      </w:r>
-      <w:proofErr w:type="spellEnd"/>
-      <w:r>
-        <w:rPr>
-          <w:b/>
-          <w:bCs/>
-        </w:rPr>
-        <w:t xml:space="preserve"> (</w:t>
-      </w:r>
-      <w:proofErr w:type="spellStart"/>
-      <w:r>
-        <w:rPr>
-          <w:b/>
-          <w:bCs/>
-        </w:rPr>
-        <w:t>athletes_time_df</w:t>
-      </w:r>
-      <w:proofErr w:type="spellEnd"/>
-      <w:r>
-        <w:rPr>
-          <w:b/>
-          <w:bCs/>
-        </w:rPr>
-        <w:t>)</w:t>
-      </w:r>
-    </w:p>
-    <w:p>
-      <w:pPr>
-        <w:numPr>
-          <w:ilvl w:val="0"/>
-          <w:numId w:val="18"/>
-        </w:numPr>
-      </w:pPr>
-      <w:r>
-        <w:t>Objetivo: Analizar dinámica temporal y consistencia.</w:t>
-      </w:r>
-    </w:p>
-    <w:p>
-      <w:pPr>
-        <w:numPr>
-          <w:ilvl w:val="0"/>
-          <w:numId w:val="18"/>
-        </w:numPr>
-        <w:rPr>
-          <w:lang w:val="en-US"/>
-        </w:rPr>
-      </w:pPr>
-      <w:r>
-        <w:rPr>
-          <w:lang w:val="en-US"/>
-        </w:rPr>
-        <w:t>Variables clave: time, netTime, originalTime, split, order, distance, average, pace_</w:t>
-      </w:r>
-      <w:proofErr w:type="gramStart"/>
-      <w:r>
-        <w:rPr>
-          <w:lang w:val="en-US"/>
-        </w:rPr>
-        <w:t>split, offset</w:t>
-      </w:r>
-      <w:proofErr w:type="gramEnd"/>
-      <w:r>
-        <w:rPr>
-          <w:lang w:val="en-US"/>
-        </w:rPr>
-        <w:t>, offset_td, raw_offset, isBackup, raw_manual, raw_valid, raw_chip, raw_device, raw_importId, incidence, acumulado_desviacion, consistencia_intra_atleta.</w:t>
-      </w:r>
-    </w:p>
-    <w:p>
-      <w:pPr>
-        <w:numPr>
-          <w:ilvl w:val="0"/>
-          <w:numId w:val="18"/>
-        </w:numPr>
-      </w:pPr>
-      <w:r>
-        <w:t xml:space="preserve">Técnicas: </w:t>
-      </w:r>
-      <w:proofErr w:type="spellStart"/>
-      <w:r>
-        <w:t>outliers</w:t>
-      </w:r>
-      <w:proofErr w:type="spellEnd"/>
-      <w:r>
-        <w:t>, verificación secuencial, velocidad máxima, desviación estándar, agrupaciones por dispositivo.</w:t>
-      </w:r>
-    </w:p>
-    <w:p>
-      <w:pPr>
-        <w:numPr>
-          <w:ilvl w:val="0"/>
-          <w:numId w:val="18"/>
-        </w:numPr>
-      </w:pPr>
-      <w:r>
-        <w:t xml:space="preserve">Conexión con </w:t>
-      </w:r>
-      <w:proofErr w:type="spellStart"/>
-      <w:r>
-        <w:t>issues</w:t>
-      </w:r>
-      <w:proofErr w:type="spellEnd"/>
-      <w:r>
-        <w:t xml:space="preserve"> históricos y preparación para modelado predictivo.</w:t>
-      </w:r>
-    </w:p>
-    <w:p>
-      <w:pPr>
-        <w:numPr>
-          <w:ilvl w:val="0"/>
-          <w:numId w:val="18"/>
-        </w:numPr>
-      </w:pPr>
-      <w:r>
-        <w:t xml:space="preserve">Interpolación de </w:t>
-      </w:r>
-      <w:proofErr w:type="spellStart"/>
-      <w:r>
-        <w:t>splits</w:t>
-      </w:r>
-      <w:proofErr w:type="spellEnd"/>
-      <w:r>
-        <w:t xml:space="preserve"> faltantes: </w:t>
-      </w:r>
-      <w:proofErr w:type="spellStart"/>
-      <w:r>
-        <w:t>splines</w:t>
-      </w:r>
-      <w:proofErr w:type="spellEnd"/>
-      <w:r>
-        <w:t xml:space="preserve"> cúbicos, regresión polinómica, filtros de Kalman.</w:t>
-      </w:r>
-    </w:p>
-    <w:p>
-      <w:pPr>
-        <w:numPr>
-          <w:ilvl w:val="0"/>
-          <w:numId w:val="18"/>
-        </w:numPr>
-      </w:pPr>
-      <w:r>
-        <w:t xml:space="preserve">Alertas automáticas </w:t>
-      </w:r>
-      <w:proofErr w:type="spellStart"/>
-      <w:r>
-        <w:t>in-carrera</w:t>
-      </w:r>
-      <w:proofErr w:type="spellEnd"/>
-      <w:r>
-        <w:t xml:space="preserve"> con justificación basada en reglas.</w:t>
-      </w:r>
-    </w:p>
-    <w:p>
-      <w:r>
-        <w:rPr>
-          <w:b/>
-          <w:bCs/>
-        </w:rPr>
-        <w:t>Nivel 4 — Issues / Incidencias</w:t>
-      </w:r>
-    </w:p>
-    <w:p>
-      <w:pPr>
-        <w:numPr>
-          <w:ilvl w:val="0"/>
-          <w:numId w:val="19"/>
-        </w:numPr>
-      </w:pPr>
-      <w:r>
-        <w:t>Objetivo: Analizar errores históricos y su relación con atletas, eventos y tiempos.</w:t>
-      </w:r>
-    </w:p>
-    <w:p>
-      <w:pPr>
-        <w:numPr>
-          <w:ilvl w:val="0"/>
-          <w:numId w:val="19"/>
-        </w:numPr>
-        <w:rPr>
-          <w:lang w:val="en-US"/>
-        </w:rPr>
-      </w:pPr>
-      <w:r>
-        <w:rPr>
-          <w:lang w:val="en-US"/>
-        </w:rPr>
-        <w:t>Variables clave: type, time, athlete_id, event, chip, priority, modificaciones.</w:t>
-      </w:r>
-    </w:p>
-    <w:p>
-      <w:pPr>
-        <w:numPr>
-          <w:ilvl w:val="0"/>
-          <w:numId w:val="19"/>
-        </w:numPr>
-      </w:pPr>
-      <w:r>
-        <w:t xml:space="preserve">Técnicas: análisis de frecuencia, series temporales, </w:t>
-      </w:r>
-      <w:proofErr w:type="spellStart"/>
-      <w:r>
-        <w:t>clustering</w:t>
-      </w:r>
-      <w:proofErr w:type="spellEnd"/>
-      <w:r>
-        <w:t xml:space="preserve"> de incidencias, índice de criticidad.</w:t>
-      </w:r>
-    </w:p>
-    <w:p>
-      <w:pPr>
-        <w:numPr>
-          <w:ilvl w:val="0"/>
-          <w:numId w:val="19"/>
-        </w:numPr>
-      </w:pPr>
-      <w:r>
-        <w:t>Objetivo final: identificar patrones recurrentes de error, causas probables y análisis temporal pre, durante y post carrera.</w:t>
-      </w:r>
-    </w:p>
-    <w:p>
-      <w:r>
-        <w:rPr>
-          <w:b/>
-          <w:bCs/>
-        </w:rPr>
-        <w:t>Variables temporales clave y su valor analítico</w:t>
-      </w:r>
-    </w:p>
-    <w:p>
-      <w:pPr>
-        <w:numPr>
-          <w:ilvl w:val="0"/>
-          <w:numId w:val="20"/>
-        </w:numPr>
-        <w:rPr>
-          <w:lang w:val="en-US"/>
-        </w:rPr>
-      </w:pPr>
-      <w:r>
-        <w:rPr>
-          <w:lang w:val="en-US"/>
-        </w:rPr>
-        <w:t xml:space="preserve">gunTime, startTime, startRawTime, startNetTime, time, netTime, originalTime, rawTime, offset, raw_offset, created, </w:t>
-      </w:r>
-      <w:proofErr w:type="gramStart"/>
-      <w:r>
-        <w:rPr>
-          <w:lang w:val="en-US"/>
-        </w:rPr>
-        <w:t>penalties.offset</w:t>
-      </w:r>
-      <w:proofErr w:type="gramEnd"/>
-      <w:r>
-        <w:rPr>
-          <w:lang w:val="en-US"/>
-        </w:rPr>
-        <w:t>.</w:t>
-      </w:r>
-    </w:p>
-    <w:p>
-      <w:pPr>
-        <w:numPr>
-          <w:ilvl w:val="0"/>
-          <w:numId w:val="20"/>
-        </w:numPr>
-      </w:pPr>
-      <w:r>
-        <w:t>Qué se hace con cada variable y qué aporta al análisis.</w:t>
-      </w:r>
-    </w:p>
-    <w:p>
-      <w:r>
-        <w:rPr>
-          <w:b/>
-          <w:bCs/>
-        </w:rPr>
-        <w:t>Salida:</w:t>
-      </w:r>
-    </w:p>
-    <w:p>
-      <w:pPr>
-        <w:numPr>
-          <w:ilvl w:val="0"/>
-          <w:numId w:val="21"/>
-        </w:numPr>
-      </w:pPr>
-      <w:r>
-        <w:t xml:space="preserve">Reportes completos con estadísticas, ejemplos de valores, </w:t>
-      </w:r>
-      <w:proofErr w:type="spellStart"/>
-      <w:r>
-        <w:t>heatmaps</w:t>
-      </w:r>
-      <w:proofErr w:type="spellEnd"/>
-      <w:r>
-        <w:t xml:space="preserve"> de nulos, detección de duplicados, métricas derivadas y visualizaciones.</w:t>
-      </w:r>
-    </w:p>
-    <w:p>
-      <w:pPr>
-        <w:numPr>
-          <w:ilvl w:val="0"/>
-          <w:numId w:val="21"/>
-        </w:numPr>
-      </w:pPr>
-      <w:r>
-        <w:t>Permite documentar comportamiento típico de variables y distribución de datos por carrera.</w:t>
-      </w:r>
-    </w:p>
-    <w:p>
-      <w:r>
         <w:pict w14:anchorId="66D3B0AC">
           <v:rect id="_x0000_i1031" style="width:0;height:1.5pt" o:hralign="center" o:hrstd="t" o:hr="t" fillcolor="#a0a0a0" stroked="f"/>
         </w:pict>
@@ -2046,7 +1819,6 @@
           <w:sz w:val="30"/>
           <w:szCs w:val="30"/>
         </w:rPr>
-        <w:lastRenderedPageBreak/>
         <w:t>Ideas</w:t>
       </w:r>
     </w:p>
@@ -2094,23 +1866,7 @@
         </w:numPr>
       </w:pPr>
       <w:r>
-        <w:t xml:space="preserve">Definir desde el principio la </w:t>
-      </w:r>
-      <w:proofErr w:type="spellStart"/>
-      <w:r>
-        <w:t>info</w:t>
-      </w:r>
-      <w:proofErr w:type="spellEnd"/>
-      <w:r>
-        <w:t xml:space="preserve">. que vamos a usar (columnas y </w:t>
-      </w:r>
-      <w:proofErr w:type="spellStart"/>
-      <w:r>
-        <w:t>dfs</w:t>
-      </w:r>
-      <w:proofErr w:type="spellEnd"/>
-      <w:r>
-        <w:t>)</w:t>
+        <w:t>Definir desde el principio la info. que vamos a usar (columnas y dfs)</w:t>
       </w:r>
     </w:p>
     <w:p>
@@ -2149,23 +1905,7 @@
         <w:t xml:space="preserve">En la conversión temporal tener en cuenta otro tipo de guntimeconfig, asi como mas cantidad de palabras clave. Posibilidad de crear aquí las variables temporales que nos hagan falta en un futuro. Comprobar un número mínimo de columnas con nombre especifico </w:t>
       </w:r>
       <w:r>
-        <w:t xml:space="preserve">y un número mínimo de datos en cada una, asi como su conversión. Si un </w:t>
-      </w:r>
-      <w:proofErr w:type="spellStart"/>
-      <w:r>
-        <w:t>dataframe</w:t>
-      </w:r>
-      <w:proofErr w:type="spellEnd"/>
-      <w:r>
-        <w:t xml:space="preserve"> esta </w:t>
-      </w:r>
-      <w:proofErr w:type="spellStart"/>
-      <w:r>
-        <w:t>vacio</w:t>
-      </w:r>
-      <w:proofErr w:type="spellEnd"/>
-      <w:r>
-        <w:t xml:space="preserve"> se borra y se avisa. </w:t>
+        <w:t xml:space="preserve">y un número mínimo de datos en cada una, asi como su conversión. Si un dataframe esta vacio se borra y se avisa. </w:t>
       </w:r>
     </w:p>
     <w:p>
@@ -2177,23 +1917,7 @@
         </w:numPr>
       </w:pPr>
       <w:r>
-        <w:t xml:space="preserve">En </w:t>
-      </w:r>
-      <w:proofErr w:type="spellStart"/>
-      <w:r>
-        <w:t>missings</w:t>
-      </w:r>
-      <w:proofErr w:type="spellEnd"/>
-      <w:r>
-        <w:t xml:space="preserve"> no se genera </w:t>
-      </w:r>
-      <w:proofErr w:type="spellStart"/>
-      <w:r>
-        <w:t>heatmap</w:t>
-      </w:r>
-      <w:proofErr w:type="spellEnd"/>
-      <w:r>
-        <w:t xml:space="preserve"> y simplemente se avisa (entre un número mínimo de variables necesarias) cuáles tienen demasiados datos vacíos perjudiciales. </w:t>
+        <w:t xml:space="preserve">En missings no se genera heatmap y simplemente se avisa (entre un número mínimo de variables necesarias) cuáles tienen demasiados datos vacíos perjudiciales. </w:t>
       </w:r>
     </w:p>
     <w:p>
@@ -2205,15 +1929,7 @@
         </w:numPr>
       </w:pPr>
       <w:r>
-        <w:t xml:space="preserve">Se cogen las variables que vayamos a usar y se guardan todos los tipos de valores en columna que tengan y se muestran por pantalla, en conjunto todos los </w:t>
-      </w:r>
-      <w:proofErr w:type="spellStart"/>
-      <w:r>
-        <w:t>dfs</w:t>
-      </w:r>
-      <w:proofErr w:type="spellEnd"/>
-      <w:r>
-        <w:t xml:space="preserve">. Los tipos que tengan </w:t>
+        <w:t xml:space="preserve">Se cogen las variables que vayamos a usar y se guardan todos los tipos de valores en columna que tengan y se muestran por pantalla, en conjunto todos los dfs. Los tipos que tengan </w:t>
       </w:r>
       <w:r>
         <w:t>tipos</w:t>
@@ -2243,31 +1959,7 @@
         </w:numPr>
       </w:pPr>
       <w:r>
-        <w:t xml:space="preserve">Mide los duplicados de cada </w:t>
-      </w:r>
-      <w:proofErr w:type="spellStart"/>
-      <w:r>
-        <w:t>df</w:t>
-      </w:r>
-      <w:proofErr w:type="spellEnd"/>
-      <w:r>
-        <w:t xml:space="preserve">. Si algunos tienen un numero de duplicados en carrera para un </w:t>
-      </w:r>
-      <w:proofErr w:type="spellStart"/>
-      <w:r>
-        <w:t>df</w:t>
-      </w:r>
-      <w:proofErr w:type="spellEnd"/>
-      <w:r>
-        <w:t xml:space="preserve"> mayor que la media de ese mismo </w:t>
-      </w:r>
-      <w:proofErr w:type="spellStart"/>
-      <w:r>
-        <w:t>df</w:t>
-      </w:r>
-      <w:proofErr w:type="spellEnd"/>
-      <w:r>
-        <w:t xml:space="preserve"> en todas las carreras, se reporta. </w:t>
+        <w:t xml:space="preserve">Mide los duplicados de cada df. Si algunos tienen un numero de duplicados en carrera para un df mayor que la media de ese mismo df en todas las carreras, se reporta. </w:t>
       </w:r>
     </w:p>
     <w:p>
@@ -2303,23 +1995,7 @@
         </w:numPr>
       </w:pPr>
       <w:r>
-        <w:t xml:space="preserve">El análisis descriptivo no pasara por pantalla, se </w:t>
-      </w:r>
-      <w:proofErr w:type="gramStart"/>
-      <w:r>
-        <w:t>calcularan</w:t>
-      </w:r>
-      <w:proofErr w:type="gramEnd"/>
-      <w:r>
-        <w:t xml:space="preserve"> los valores para cada uno de las carreras y eventos de </w:t>
-      </w:r>
-      <w:proofErr w:type="gramStart"/>
-      <w:r>
-        <w:t>las mismas</w:t>
-      </w:r>
-      <w:proofErr w:type="gramEnd"/>
-      <w:r>
-        <w:t xml:space="preserve"> para luego hacer un calculo para saber si son valores extraños, si lo son se reportan. </w:t>
+        <w:t xml:space="preserve">El análisis descriptivo no pasara por pantalla, se calcularan los valores para cada uno de las carreras y eventos de las mismas para luego hacer un calculo para saber si son valores extraños, si lo son se reportan. </w:t>
       </w:r>
     </w:p>
     <w:p>
@@ -2331,7 +2007,11 @@
         </w:numPr>
       </w:pPr>
       <w:r>
-        <w:t>El eda se hace con normalidad, reportando los valores que se encuentren de todos los dataframes. Si algunos se repiten como en los nombres, apellidos, clubes y se arregla, se arreglan en todos en base a uno que se considere el bueno. Una vez se arregle ese ya se considera el bueno, se guarda, y si aparecen problemas nuevos se vuelven a arreglar.</w:t>
+        <w:t xml:space="preserve">El eda se hace con normalidad, reportando los valores que se encuentren de todos los dataframes. Si algunos se repiten como en los nombres, apellidos, clubes y se arregla, se arreglan en todos en base a uno que se considere el bueno. Una vez se arregle ese </w:t>
+      </w:r>
+      <w:r>
+        <w:lastRenderedPageBreak/>
+        <w:t>ya se considera el bueno, se guarda, y si aparecen problemas nuevos se vuelven a arreglar.</w:t>
       </w:r>
     </w:p>
     <w:p>
@@ -2355,23 +2035,7 @@
         </w:numPr>
       </w:pPr>
       <w:r>
-        <w:t xml:space="preserve">Análisis de </w:t>
-      </w:r>
-      <w:proofErr w:type="spellStart"/>
-      <w:r>
-        <w:t>starttime</w:t>
-      </w:r>
-      <w:proofErr w:type="spellEnd"/>
-      <w:r>
-        <w:t xml:space="preserve"> y </w:t>
-      </w:r>
-      <w:proofErr w:type="spellStart"/>
-      <w:r>
-        <w:t>startnettime</w:t>
-      </w:r>
-      <w:proofErr w:type="spellEnd"/>
-      <w:r>
-        <w:t xml:space="preserve"> sí qu</w:t>
+        <w:t>Análisis de starttime y startnettime sí qu</w:t>
       </w:r>
       <w:r>
         <w:t xml:space="preserve">e sale entero </w:t>
@@ -2413,15 +2077,7 @@
         </w:numPr>
       </w:pPr>
       <w:r>
-        <w:t xml:space="preserve">Detectar </w:t>
-      </w:r>
-      <w:proofErr w:type="gramStart"/>
-      <w:r>
-        <w:t>status</w:t>
-      </w:r>
-      <w:proofErr w:type="gramEnd"/>
-      <w:r>
-        <w:t xml:space="preserve"> mal puestos con respecto al real. </w:t>
+        <w:t xml:space="preserve">Detectar status mal puestos con respecto al real. </w:t>
       </w:r>
     </w:p>
     <w:p>
@@ -2433,15 +2089,7 @@
         </w:numPr>
       </w:pPr>
       <w:r>
-        <w:t xml:space="preserve">Detectar </w:t>
-      </w:r>
-      <w:proofErr w:type="spellStart"/>
-      <w:r>
-        <w:t>rawtimes</w:t>
-      </w:r>
-      <w:proofErr w:type="spellEnd"/>
-      <w:r>
-        <w:t xml:space="preserve"> nulos.</w:t>
+        <w:t>Detectar rawtimes nulos.</w:t>
       </w:r>
     </w:p>
     <w:p>
@@ -2453,32 +2101,7 @@
         </w:numPr>
       </w:pPr>
       <w:r>
-        <w:lastRenderedPageBreak/>
-        <w:t xml:space="preserve">Detectar equipos concretos con </w:t>
-      </w:r>
-      <w:proofErr w:type="spellStart"/>
-      <w:r>
-        <w:t>bvalores</w:t>
-      </w:r>
-      <w:proofErr w:type="spellEnd"/>
-      <w:r>
-        <w:t xml:space="preserve"> extraños de </w:t>
-      </w:r>
-      <w:proofErr w:type="spellStart"/>
-      <w:r>
-        <w:t>splits</w:t>
-      </w:r>
-      <w:proofErr w:type="spellEnd"/>
-      <w:r>
-        <w:t xml:space="preserve"> y </w:t>
-      </w:r>
-      <w:proofErr w:type="spellStart"/>
-      <w:r>
-        <w:t>stratiume</w:t>
-      </w:r>
-      <w:proofErr w:type="spellEnd"/>
-      <w:r>
-        <w:t xml:space="preserve"> (sobre todo el ultimo)</w:t>
+        <w:t>Detectar equipos concretos con bvalores extraños de splits y stratiume (sobre todo el ultimo)</w:t>
       </w:r>
     </w:p>
     <w:p>
@@ -2490,50 +2113,10 @@
         </w:numPr>
       </w:pPr>
       <w:r>
-        <w:t xml:space="preserve">Detectar eventos de una carrera con </w:t>
-      </w:r>
-      <w:proofErr w:type="spellStart"/>
-      <w:r>
-        <w:t>distribucion</w:t>
-      </w:r>
-      <w:proofErr w:type="spellEnd"/>
-      <w:r>
-        <w:t xml:space="preserve"> de </w:t>
-      </w:r>
-      <w:proofErr w:type="spellStart"/>
-      <w:r>
-        <w:t>splits</w:t>
-      </w:r>
-      <w:proofErr w:type="spellEnd"/>
-      <w:r>
-        <w:t xml:space="preserve"> </w:t>
-      </w:r>
-      <w:proofErr w:type="spellStart"/>
-      <w:r>
-        <w:t>missing</w:t>
-      </w:r>
-      <w:proofErr w:type="spellEnd"/>
-      <w:r>
-        <w:t xml:space="preserve"> </w:t>
-      </w:r>
-      <w:proofErr w:type="spellStart"/>
-      <w:r>
-        <w:t>anomalos</w:t>
-      </w:r>
-      <w:proofErr w:type="spellEnd"/>
-      <w:r>
-        <w:t xml:space="preserve"> a los</w:t>
-      </w:r>
-      <w:r>
-        <w:t xml:space="preserve"> de otros </w:t>
-      </w:r>
-      <w:proofErr w:type="spellStart"/>
-      <w:r>
-        <w:t>splits</w:t>
-      </w:r>
-      <w:proofErr w:type="spellEnd"/>
-      <w:r>
-        <w:t xml:space="preserve"> del mismo tipo de evento en otra carrera. </w:t>
+        <w:t>Detectar eventos de una carrera con distribucion de splits missing anomalos a los</w:t>
+      </w:r>
+      <w:r>
+        <w:t xml:space="preserve"> de otros splits del mismo tipo de evento en otra carrera. </w:t>
       </w:r>
     </w:p>
     <w:p>
@@ -2545,26 +2128,8 @@
         </w:numPr>
       </w:pPr>
       <w:r>
-        <w:t xml:space="preserve">Detectar diferencias entre tiempos y velocidad (por ver si </w:t>
-      </w:r>
-      <w:proofErr w:type="spellStart"/>
-      <w:r>
-        <w:t>concuierdan</w:t>
-      </w:r>
-      <w:proofErr w:type="spellEnd"/>
-      <w:r>
-        <w:t xml:space="preserve">) y reportar la carrera el atleta y el evento de la persona que lo </w:t>
-      </w:r>
-      <w:proofErr w:type="spellStart"/>
-      <w:proofErr w:type="gramStart"/>
-      <w:r>
-        <w:t>inf¡</w:t>
-      </w:r>
-      <w:proofErr w:type="gramEnd"/>
-      <w:r>
-        <w:t>ringe</w:t>
-      </w:r>
-      <w:proofErr w:type="spellEnd"/>
+        <w:t>Detectar diferencias entre tiempos y velocidad (por ver si concuierdan) y reportar la carrera el atleta y el evento de la persona que lo inf¡ringe</w:t>
+      </w:r>
     </w:p>
     <w:p>
       <w:pPr>
@@ -2575,23 +2140,7 @@
         </w:numPr>
       </w:pPr>
       <w:r>
-        <w:t xml:space="preserve">Conteo de tipos de error, y reporte si en una carrera no hay reportes de </w:t>
-      </w:r>
-      <w:proofErr w:type="spellStart"/>
-      <w:r>
-        <w:t>importathletes</w:t>
-      </w:r>
-      <w:proofErr w:type="spellEnd"/>
-      <w:r>
-        <w:t xml:space="preserve"> o </w:t>
-      </w:r>
-      <w:proofErr w:type="spellStart"/>
-      <w:r>
-        <w:t>changeranking</w:t>
-      </w:r>
-      <w:proofErr w:type="spellEnd"/>
-      <w:r>
-        <w:t>, a su vez de si no hay precarrera, in o post.</w:t>
+        <w:t>Conteo de tipos de error, y reporte si en una carrera no hay reportes de importathletes o changeranking, a su vez de si no hay precarrera, in o post.</w:t>
       </w:r>
     </w:p>
     <w:p>
@@ -2603,23 +2152,7 @@
         </w:numPr>
       </w:pPr>
       <w:r>
-        <w:t xml:space="preserve">Calcular la correlación de las variables elegidas con los diferentes </w:t>
-      </w:r>
-      <w:proofErr w:type="gramStart"/>
-      <w:r>
-        <w:t>status</w:t>
-      </w:r>
-      <w:proofErr w:type="gramEnd"/>
-      <w:r>
-        <w:t xml:space="preserve"> modificados y reportar los números </w:t>
-      </w:r>
-      <w:proofErr w:type="spellStart"/>
-      <w:r>
-        <w:t>mas</w:t>
-      </w:r>
-      <w:proofErr w:type="spellEnd"/>
-      <w:r>
-        <w:t xml:space="preserve"> frecuentes</w:t>
+        <w:t>Calcular la correlación de las variables elegidas con los diferentes status modificados y reportar los números mas frecuentes</w:t>
       </w:r>
     </w:p>
     <w:p>
@@ -4283,6 +3816,95 @@
     </w:lvl>
   </w:abstractNum>
   <w:abstractNum w:abstractNumId="11" w15:restartNumberingAfterBreak="0">
+    <w:nsid w:val="381C3C63"/>
+    <w:multiLevelType w:val="hybridMultilevel"/>
+    <w:tmpl w:val="CCC65862"/>
+    <w:lvl w:ilvl="0" w:tplc="0C0A000F">
+      <w:start w:val="1"/>
+      <w:numFmt w:val="decimal"/>
+      <w:lvlText w:val="%1."/>
+      <w:lvlJc w:val="left"/>
+      <w:pPr>
+        <w:ind w:left="720" w:hanging="360"/>
+      </w:pPr>
+      <w:rPr>
+        <w:rFonts w:hint="default"/>
+      </w:rPr>
+    </w:lvl>
+    <w:lvl w:ilvl="1" w:tplc="0C0A0019" w:tentative="1">
+      <w:start w:val="1"/>
+      <w:numFmt w:val="lowerLetter"/>
+      <w:lvlText w:val="%2."/>
+      <w:lvlJc w:val="left"/>
+      <w:pPr>
+        <w:ind w:left="1440" w:hanging="360"/>
+      </w:pPr>
+    </w:lvl>
+    <w:lvl w:ilvl="2" w:tplc="0C0A001B" w:tentative="1">
+      <w:start w:val="1"/>
+      <w:numFmt w:val="lowerRoman"/>
+      <w:lvlText w:val="%3."/>
+      <w:lvlJc w:val="right"/>
+      <w:pPr>
+        <w:ind w:left="2160" w:hanging="180"/>
+      </w:pPr>
+    </w:lvl>
+    <w:lvl w:ilvl="3" w:tplc="0C0A000F" w:tentative="1">
+      <w:start w:val="1"/>
+      <w:numFmt w:val="decimal"/>
+      <w:lvlText w:val="%4."/>
+      <w:lvlJc w:val="left"/>
+      <w:pPr>
+        <w:ind w:left="2880" w:hanging="360"/>
+      </w:pPr>
+    </w:lvl>
+    <w:lvl w:ilvl="4" w:tplc="0C0A0019" w:tentative="1">
+      <w:start w:val="1"/>
+      <w:numFmt w:val="lowerLetter"/>
+      <w:lvlText w:val="%5."/>
+      <w:lvlJc w:val="left"/>
+      <w:pPr>
+        <w:ind w:left="3600" w:hanging="360"/>
+      </w:pPr>
+    </w:lvl>
+    <w:lvl w:ilvl="5" w:tplc="0C0A001B" w:tentative="1">
+      <w:start w:val="1"/>
+      <w:numFmt w:val="lowerRoman"/>
+      <w:lvlText w:val="%6."/>
+      <w:lvlJc w:val="right"/>
+      <w:pPr>
+        <w:ind w:left="4320" w:hanging="180"/>
+      </w:pPr>
+    </w:lvl>
+    <w:lvl w:ilvl="6" w:tplc="0C0A000F" w:tentative="1">
+      <w:start w:val="1"/>
+      <w:numFmt w:val="decimal"/>
+      <w:lvlText w:val="%7."/>
+      <w:lvlJc w:val="left"/>
+      <w:pPr>
+        <w:ind w:left="5040" w:hanging="360"/>
+      </w:pPr>
+    </w:lvl>
+    <w:lvl w:ilvl="7" w:tplc="0C0A0019" w:tentative="1">
+      <w:start w:val="1"/>
+      <w:numFmt w:val="lowerLetter"/>
+      <w:lvlText w:val="%8."/>
+      <w:lvlJc w:val="left"/>
+      <w:pPr>
+        <w:ind w:left="5760" w:hanging="360"/>
+      </w:pPr>
+    </w:lvl>
+    <w:lvl w:ilvl="8" w:tplc="0C0A001B" w:tentative="1">
+      <w:start w:val="1"/>
+      <w:numFmt w:val="lowerRoman"/>
+      <w:lvlText w:val="%9."/>
+      <w:lvlJc w:val="right"/>
+      <w:pPr>
+        <w:ind w:left="6480" w:hanging="180"/>
+      </w:pPr>
+    </w:lvl>
+  </w:abstractNum>
+  <w:abstractNum w:abstractNumId="12" w15:restartNumberingAfterBreak="0">
     <w:nsid w:val="3A83788B"/>
     <w:multiLevelType w:val="multilevel"/>
     <w:tmpl w:val="5AF0417A"/>
@@ -4431,7 +4053,7 @@
       </w:rPr>
     </w:lvl>
   </w:abstractNum>
-  <w:abstractNum w:abstractNumId="12" w15:restartNumberingAfterBreak="0">
+  <w:abstractNum w:abstractNumId="13" w15:restartNumberingAfterBreak="0">
     <w:nsid w:val="3B4C0F39"/>
     <w:multiLevelType w:val="multilevel"/>
     <w:tmpl w:val="3BE05D10"/>
@@ -4580,7 +4202,7 @@
       </w:rPr>
     </w:lvl>
   </w:abstractNum>
-  <w:abstractNum w:abstractNumId="13" w15:restartNumberingAfterBreak="0">
+  <w:abstractNum w:abstractNumId="14" w15:restartNumberingAfterBreak="0">
     <w:nsid w:val="3D603A72"/>
     <w:multiLevelType w:val="multilevel"/>
     <w:tmpl w:val="AC76BB1A"/>
@@ -4729,7 +4351,120 @@
       </w:rPr>
     </w:lvl>
   </w:abstractNum>
-  <w:abstractNum w:abstractNumId="14" w15:restartNumberingAfterBreak="0">
+  <w:abstractNum w:abstractNumId="15" w15:restartNumberingAfterBreak="0">
+    <w:nsid w:val="3EB202C7"/>
+    <w:multiLevelType w:val="hybridMultilevel"/>
+    <w:tmpl w:val="138A0888"/>
+    <w:lvl w:ilvl="0" w:tplc="65B4FFE2">
+      <w:start w:val="1"/>
+      <w:numFmt w:val="bullet"/>
+      <w:lvlText w:val="-"/>
+      <w:lvlJc w:val="left"/>
+      <w:pPr>
+        <w:ind w:left="720" w:hanging="360"/>
+      </w:pPr>
+      <w:rPr>
+        <w:rFonts w:ascii="Calibri" w:eastAsiaTheme="minorHAnsi" w:hAnsi="Calibri" w:cs="Calibri" w:hint="default"/>
+      </w:rPr>
+    </w:lvl>
+    <w:lvl w:ilvl="1" w:tplc="0C0A0003" w:tentative="1">
+      <w:start w:val="1"/>
+      <w:numFmt w:val="bullet"/>
+      <w:lvlText w:val="o"/>
+      <w:lvlJc w:val="left"/>
+      <w:pPr>
+        <w:ind w:left="1440" w:hanging="360"/>
+      </w:pPr>
+      <w:rPr>
+        <w:rFonts w:ascii="Courier New" w:hAnsi="Courier New" w:cs="Courier New" w:hint="default"/>
+      </w:rPr>
+    </w:lvl>
+    <w:lvl w:ilvl="2" w:tplc="0C0A0005" w:tentative="1">
+      <w:start w:val="1"/>
+      <w:numFmt w:val="bullet"/>
+      <w:lvlText w:val=""/>
+      <w:lvlJc w:val="left"/>
+      <w:pPr>
+        <w:ind w:left="2160" w:hanging="360"/>
+      </w:pPr>
+      <w:rPr>
+        <w:rFonts w:ascii="Wingdings" w:hAnsi="Wingdings" w:hint="default"/>
+      </w:rPr>
+    </w:lvl>
+    <w:lvl w:ilvl="3" w:tplc="0C0A0001" w:tentative="1">
+      <w:start w:val="1"/>
+      <w:numFmt w:val="bullet"/>
+      <w:lvlText w:val=""/>
+      <w:lvlJc w:val="left"/>
+      <w:pPr>
+        <w:ind w:left="2880" w:hanging="360"/>
+      </w:pPr>
+      <w:rPr>
+        <w:rFonts w:ascii="Symbol" w:hAnsi="Symbol" w:hint="default"/>
+      </w:rPr>
+    </w:lvl>
+    <w:lvl w:ilvl="4" w:tplc="0C0A0003" w:tentative="1">
+      <w:start w:val="1"/>
+      <w:numFmt w:val="bullet"/>
+      <w:lvlText w:val="o"/>
+      <w:lvlJc w:val="left"/>
+      <w:pPr>
+        <w:ind w:left="3600" w:hanging="360"/>
+      </w:pPr>
+      <w:rPr>
+        <w:rFonts w:ascii="Courier New" w:hAnsi="Courier New" w:cs="Courier New" w:hint="default"/>
+      </w:rPr>
+    </w:lvl>
+    <w:lvl w:ilvl="5" w:tplc="0C0A0005" w:tentative="1">
+      <w:start w:val="1"/>
+      <w:numFmt w:val="bullet"/>
+      <w:lvlText w:val=""/>
+      <w:lvlJc w:val="left"/>
+      <w:pPr>
+        <w:ind w:left="4320" w:hanging="360"/>
+      </w:pPr>
+      <w:rPr>
+        <w:rFonts w:ascii="Wingdings" w:hAnsi="Wingdings" w:hint="default"/>
+      </w:rPr>
+    </w:lvl>
+    <w:lvl w:ilvl="6" w:tplc="0C0A0001" w:tentative="1">
+      <w:start w:val="1"/>
+      <w:numFmt w:val="bullet"/>
+      <w:lvlText w:val=""/>
+      <w:lvlJc w:val="left"/>
+      <w:pPr>
+        <w:ind w:left="5040" w:hanging="360"/>
+      </w:pPr>
+      <w:rPr>
+        <w:rFonts w:ascii="Symbol" w:hAnsi="Symbol" w:hint="default"/>
+      </w:rPr>
+    </w:lvl>
+    <w:lvl w:ilvl="7" w:tplc="0C0A0003" w:tentative="1">
+      <w:start w:val="1"/>
+      <w:numFmt w:val="bullet"/>
+      <w:lvlText w:val="o"/>
+      <w:lvlJc w:val="left"/>
+      <w:pPr>
+        <w:ind w:left="5760" w:hanging="360"/>
+      </w:pPr>
+      <w:rPr>
+        <w:rFonts w:ascii="Courier New" w:hAnsi="Courier New" w:cs="Courier New" w:hint="default"/>
+      </w:rPr>
+    </w:lvl>
+    <w:lvl w:ilvl="8" w:tplc="0C0A0005" w:tentative="1">
+      <w:start w:val="1"/>
+      <w:numFmt w:val="bullet"/>
+      <w:lvlText w:val=""/>
+      <w:lvlJc w:val="left"/>
+      <w:pPr>
+        <w:ind w:left="6480" w:hanging="360"/>
+      </w:pPr>
+      <w:rPr>
+        <w:rFonts w:ascii="Wingdings" w:hAnsi="Wingdings" w:hint="default"/>
+      </w:rPr>
+    </w:lvl>
+  </w:abstractNum>
+  <w:abstractNum w:abstractNumId="16" w15:restartNumberingAfterBreak="0">
     <w:nsid w:val="413A7CB7"/>
     <w:multiLevelType w:val="multilevel"/>
     <w:tmpl w:val="A64E7080"/>
@@ -4878,7 +4613,7 @@
       </w:rPr>
     </w:lvl>
   </w:abstractNum>
-  <w:abstractNum w:abstractNumId="15" w15:restartNumberingAfterBreak="0">
+  <w:abstractNum w:abstractNumId="17" w15:restartNumberingAfterBreak="0">
     <w:nsid w:val="482B6DE1"/>
     <w:multiLevelType w:val="multilevel"/>
     <w:tmpl w:val="3B4C28CC"/>
@@ -5027,7 +4762,7 @@
       </w:rPr>
     </w:lvl>
   </w:abstractNum>
-  <w:abstractNum w:abstractNumId="16" w15:restartNumberingAfterBreak="0">
+  <w:abstractNum w:abstractNumId="18" w15:restartNumberingAfterBreak="0">
     <w:nsid w:val="48A532D0"/>
     <w:multiLevelType w:val="multilevel"/>
     <w:tmpl w:val="194CEEFE"/>
@@ -5176,7 +4911,7 @@
       </w:rPr>
     </w:lvl>
   </w:abstractNum>
-  <w:abstractNum w:abstractNumId="17" w15:restartNumberingAfterBreak="0">
+  <w:abstractNum w:abstractNumId="19" w15:restartNumberingAfterBreak="0">
     <w:nsid w:val="4DF20C03"/>
     <w:multiLevelType w:val="multilevel"/>
     <w:tmpl w:val="1BAE5924"/>
@@ -5325,7 +5060,7 @@
       </w:rPr>
     </w:lvl>
   </w:abstractNum>
-  <w:abstractNum w:abstractNumId="18" w15:restartNumberingAfterBreak="0">
+  <w:abstractNum w:abstractNumId="20" w15:restartNumberingAfterBreak="0">
     <w:nsid w:val="4F640534"/>
     <w:multiLevelType w:val="multilevel"/>
     <w:tmpl w:val="9ABE07F0"/>
@@ -5474,7 +5209,7 @@
       </w:rPr>
     </w:lvl>
   </w:abstractNum>
-  <w:abstractNum w:abstractNumId="19" w15:restartNumberingAfterBreak="0">
+  <w:abstractNum w:abstractNumId="21" w15:restartNumberingAfterBreak="0">
     <w:nsid w:val="559C1666"/>
     <w:multiLevelType w:val="multilevel"/>
     <w:tmpl w:val="00AC30E6"/>
@@ -5623,7 +5358,7 @@
       </w:rPr>
     </w:lvl>
   </w:abstractNum>
-  <w:abstractNum w:abstractNumId="20" w15:restartNumberingAfterBreak="0">
+  <w:abstractNum w:abstractNumId="22" w15:restartNumberingAfterBreak="0">
     <w:nsid w:val="55CA6C83"/>
     <w:multiLevelType w:val="multilevel"/>
     <w:tmpl w:val="426466E0"/>
@@ -5772,7 +5507,7 @@
       </w:rPr>
     </w:lvl>
   </w:abstractNum>
-  <w:abstractNum w:abstractNumId="21" w15:restartNumberingAfterBreak="0">
+  <w:abstractNum w:abstractNumId="23" w15:restartNumberingAfterBreak="0">
     <w:nsid w:val="56C75E73"/>
     <w:multiLevelType w:val="multilevel"/>
     <w:tmpl w:val="58A080CE"/>
@@ -5921,7 +5656,7 @@
       </w:rPr>
     </w:lvl>
   </w:abstractNum>
-  <w:abstractNum w:abstractNumId="22" w15:restartNumberingAfterBreak="0">
+  <w:abstractNum w:abstractNumId="24" w15:restartNumberingAfterBreak="0">
     <w:nsid w:val="5BBA34F0"/>
     <w:multiLevelType w:val="multilevel"/>
     <w:tmpl w:val="2CE46E52"/>
@@ -6070,7 +5805,7 @@
       </w:rPr>
     </w:lvl>
   </w:abstractNum>
-  <w:abstractNum w:abstractNumId="23" w15:restartNumberingAfterBreak="0">
+  <w:abstractNum w:abstractNumId="25" w15:restartNumberingAfterBreak="0">
     <w:nsid w:val="5E0418FF"/>
     <w:multiLevelType w:val="hybridMultilevel"/>
     <w:tmpl w:val="CFEADF58"/>
@@ -6182,7 +5917,7 @@
       </w:rPr>
     </w:lvl>
   </w:abstractNum>
-  <w:abstractNum w:abstractNumId="24" w15:restartNumberingAfterBreak="0">
+  <w:abstractNum w:abstractNumId="26" w15:restartNumberingAfterBreak="0">
     <w:nsid w:val="69CC0D33"/>
     <w:multiLevelType w:val="multilevel"/>
     <w:tmpl w:val="45AE8BA8"/>
@@ -6331,7 +6066,7 @@
       </w:rPr>
     </w:lvl>
   </w:abstractNum>
-  <w:abstractNum w:abstractNumId="25" w15:restartNumberingAfterBreak="0">
+  <w:abstractNum w:abstractNumId="27" w15:restartNumberingAfterBreak="0">
     <w:nsid w:val="7047250A"/>
     <w:multiLevelType w:val="multilevel"/>
     <w:tmpl w:val="44107810"/>
@@ -6480,7 +6215,7 @@
       </w:rPr>
     </w:lvl>
   </w:abstractNum>
-  <w:abstractNum w:abstractNumId="26" w15:restartNumberingAfterBreak="0">
+  <w:abstractNum w:abstractNumId="28" w15:restartNumberingAfterBreak="0">
     <w:nsid w:val="72EB6086"/>
     <w:multiLevelType w:val="multilevel"/>
     <w:tmpl w:val="6C881EBE"/>
@@ -6629,7 +6364,7 @@
       </w:rPr>
     </w:lvl>
   </w:abstractNum>
-  <w:abstractNum w:abstractNumId="27" w15:restartNumberingAfterBreak="0">
+  <w:abstractNum w:abstractNumId="29" w15:restartNumberingAfterBreak="0">
     <w:nsid w:val="76AF68E0"/>
     <w:multiLevelType w:val="multilevel"/>
     <w:tmpl w:val="68E0BE48"/>
@@ -6778,7 +6513,7 @@
       </w:rPr>
     </w:lvl>
   </w:abstractNum>
-  <w:abstractNum w:abstractNumId="28" w15:restartNumberingAfterBreak="0">
+  <w:abstractNum w:abstractNumId="30" w15:restartNumberingAfterBreak="0">
     <w:nsid w:val="7EC1041A"/>
     <w:multiLevelType w:val="hybridMultilevel"/>
     <w:tmpl w:val="5BF2B7F2"/>
@@ -6890,7 +6625,7 @@
       </w:rPr>
     </w:lvl>
   </w:abstractNum>
-  <w:abstractNum w:abstractNumId="29" w15:restartNumberingAfterBreak="0">
+  <w:abstractNum w:abstractNumId="31" w15:restartNumberingAfterBreak="0">
     <w:nsid w:val="7F8A1EE2"/>
     <w:multiLevelType w:val="multilevel"/>
     <w:tmpl w:val="FC2E126C"/>
@@ -7052,13 +6787,13 @@
     <w:abstractNumId w:val="7"/>
   </w:num>
   <w:num w:numId="5" w16cid:durableId="640160764">
-    <w:abstractNumId w:val="14"/>
+    <w:abstractNumId w:val="16"/>
   </w:num>
   <w:num w:numId="6" w16cid:durableId="463305614">
-    <w:abstractNumId w:val="19"/>
+    <w:abstractNumId w:val="21"/>
   </w:num>
   <w:num w:numId="7" w16cid:durableId="683022233">
-    <w:abstractNumId w:val="13"/>
+    <w:abstractNumId w:val="14"/>
   </w:num>
   <w:num w:numId="8" w16cid:durableId="1580361675">
     <w:abstractNumId w:val="2"/>
@@ -7070,64 +6805,70 @@
     <w:abstractNumId w:val="0"/>
   </w:num>
   <w:num w:numId="11" w16cid:durableId="2034917036">
-    <w:abstractNumId w:val="18"/>
+    <w:abstractNumId w:val="20"/>
   </w:num>
   <w:num w:numId="12" w16cid:durableId="675230955">
-    <w:abstractNumId w:val="11"/>
+    <w:abstractNumId w:val="12"/>
   </w:num>
   <w:num w:numId="13" w16cid:durableId="215824411">
-    <w:abstractNumId w:val="20"/>
+    <w:abstractNumId w:val="22"/>
   </w:num>
   <w:num w:numId="14" w16cid:durableId="1593464473">
     <w:abstractNumId w:val="9"/>
   </w:num>
   <w:num w:numId="15" w16cid:durableId="1396776163">
+    <w:abstractNumId w:val="28"/>
+  </w:num>
+  <w:num w:numId="16" w16cid:durableId="944187750">
+    <w:abstractNumId w:val="27"/>
+  </w:num>
+  <w:num w:numId="17" w16cid:durableId="206065578">
     <w:abstractNumId w:val="26"/>
   </w:num>
-  <w:num w:numId="16" w16cid:durableId="944187750">
-    <w:abstractNumId w:val="25"/>
-  </w:num>
-  <w:num w:numId="17" w16cid:durableId="206065578">
-    <w:abstractNumId w:val="24"/>
-  </w:num>
   <w:num w:numId="18" w16cid:durableId="59182469">
-    <w:abstractNumId w:val="29"/>
+    <w:abstractNumId w:val="31"/>
   </w:num>
   <w:num w:numId="19" w16cid:durableId="16468354">
-    <w:abstractNumId w:val="21"/>
+    <w:abstractNumId w:val="23"/>
   </w:num>
   <w:num w:numId="20" w16cid:durableId="451824169">
+    <w:abstractNumId w:val="19"/>
+  </w:num>
+  <w:num w:numId="21" w16cid:durableId="777021399">
     <w:abstractNumId w:val="17"/>
   </w:num>
-  <w:num w:numId="21" w16cid:durableId="777021399">
-    <w:abstractNumId w:val="15"/>
-  </w:num>
   <w:num w:numId="22" w16cid:durableId="1130169533">
-    <w:abstractNumId w:val="27"/>
+    <w:abstractNumId w:val="29"/>
   </w:num>
   <w:num w:numId="23" w16cid:durableId="611400079">
     <w:abstractNumId w:val="3"/>
   </w:num>
   <w:num w:numId="24" w16cid:durableId="1722704096">
-    <w:abstractNumId w:val="22"/>
+    <w:abstractNumId w:val="24"/>
   </w:num>
   <w:num w:numId="25" w16cid:durableId="1538280162">
-    <w:abstractNumId w:val="12"/>
+    <w:abstractNumId w:val="13"/>
   </w:num>
   <w:num w:numId="26" w16cid:durableId="1600987853">
     <w:abstractNumId w:val="4"/>
   </w:num>
   <w:num w:numId="27" w16cid:durableId="445270742">
-    <w:abstractNumId w:val="16"/>
+    <w:abstractNumId w:val="18"/>
   </w:num>
   <w:num w:numId="28" w16cid:durableId="536311320">
     <w:abstractNumId w:val="8"/>
   </w:num>
   <w:num w:numId="29" w16cid:durableId="429132090">
-    <w:abstractNumId w:val="23"/>
+    <w:abstractNumId w:val="25"/>
   </w:num>
   <w:num w:numId="30" w16cid:durableId="826701216">
-    <w:abstractNumId w:val="28"/>
+    <w:abstractNumId w:val="30"/>
+  </w:num>
+  <w:num w:numId="31" w16cid:durableId="681591984">
+    <w:abstractNumId w:val="11"/>
+  </w:num>
+  <w:num w:numId="32" w16cid:durableId="20787397">
+    <w:abstractNumId w:val="15"/>
   </w:num>
 </w:numbering>
 </file>

</xml_diff>

<commit_message>
EStudio de la pipeline y desarrollo de interpolación de valores faltantes
</commit_message>
<xml_diff>
--- a/TFM_MarioSoto/src/codigo/procesamiento_datos/docs/AD&AED_ejemplo_y_completo.docx
+++ b/TFM_MarioSoto/src/codigo/procesamiento_datos/docs/AD&AED_ejemplo_y_completo.docx
@@ -100,7 +100,15 @@
         </w:numPr>
       </w:pPr>
       <w:r>
-        <w:t>Que sepa diferenciar entre carreras que ya se han ejecutado y otras que no (las que no se añaden a los dfs creados anteriormente)</w:t>
+        <w:t xml:space="preserve">Que sepa diferenciar entre carreras que ya se han ejecutado y otras que no (las que no se añaden a los </w:t>
+      </w:r>
+      <w:proofErr w:type="spellStart"/>
+      <w:r>
+        <w:t>dfs</w:t>
+      </w:r>
+      <w:proofErr w:type="spellEnd"/>
+      <w:r>
+        <w:t xml:space="preserve"> creados anteriormente)</w:t>
       </w:r>
     </w:p>
     <w:p>
@@ -112,7 +120,15 @@
         </w:numPr>
       </w:pPr>
       <w:r>
-        <w:t>Que guarde los dfs creados correctamente</w:t>
+        <w:t xml:space="preserve">Que guarde los </w:t>
+      </w:r>
+      <w:proofErr w:type="spellStart"/>
+      <w:r>
+        <w:t>dfs</w:t>
+      </w:r>
+      <w:proofErr w:type="spellEnd"/>
+      <w:r>
+        <w:t xml:space="preserve"> creados correctamente</w:t>
       </w:r>
     </w:p>
     <w:p>
@@ -157,8 +173,13 @@
         <w:t xml:space="preserve">- </w:t>
       </w:r>
       <w:r>
-        <w:t>Ver si hay una serie de variables básicas por df</w:t>
-      </w:r>
+        <w:t xml:space="preserve">Ver si hay una serie de variables básicas por </w:t>
+      </w:r>
+      <w:proofErr w:type="spellStart"/>
+      <w:r>
+        <w:t>df</w:t>
+      </w:r>
+      <w:proofErr w:type="spellEnd"/>
       <w:r>
         <w:rPr>
           <w:b/>
@@ -193,7 +214,15 @@
         </w:numPr>
       </w:pPr>
       <w:r>
-        <w:t>Iterar sobre cada DataFrame dentro de un diccionario de DataFrames.</w:t>
+        <w:t xml:space="preserve">Iterar sobre cada </w:t>
+      </w:r>
+      <w:proofErr w:type="spellStart"/>
+      <w:r>
+        <w:t>DataFrame</w:t>
+      </w:r>
+      <w:proofErr w:type="spellEnd"/>
+      <w:r>
+        <w:t xml:space="preserve"> dentro de un diccionario de DataFrames.</w:t>
       </w:r>
     </w:p>
     <w:p>
@@ -204,7 +233,15 @@
         </w:numPr>
       </w:pPr>
       <w:r>
-        <w:t>Verificar si un DataFrame está vacío; si es así, se marca y se pasa al siguiente.</w:t>
+        <w:t xml:space="preserve">Verificar si un </w:t>
+      </w:r>
+      <w:proofErr w:type="spellStart"/>
+      <w:r>
+        <w:t>DataFrame</w:t>
+      </w:r>
+      <w:proofErr w:type="spellEnd"/>
+      <w:r>
+        <w:t xml:space="preserve"> está vacío; si es así, se marca y se pasa al siguiente.</w:t>
       </w:r>
     </w:p>
     <w:p>
@@ -248,7 +285,15 @@
         </w:numPr>
       </w:pPr>
       <w:r>
-        <w:t>Generar un reporte con columnas complejas detectadas por DataFrame.</w:t>
+        <w:t xml:space="preserve">Generar un reporte con columnas complejas detectadas por </w:t>
+      </w:r>
+      <w:proofErr w:type="spellStart"/>
+      <w:r>
+        <w:t>DataFrame</w:t>
+      </w:r>
+      <w:proofErr w:type="spellEnd"/>
+      <w:r>
+        <w:t>.</w:t>
       </w:r>
     </w:p>
     <w:p>
@@ -333,7 +378,15 @@
         </w:numPr>
       </w:pPr>
       <w:r>
-        <w:t>Convertir fechas a datetime y duraciones a timedelta según rango de valores.</w:t>
+        <w:t xml:space="preserve">Convertir fechas a datetime y duraciones a </w:t>
+      </w:r>
+      <w:proofErr w:type="spellStart"/>
+      <w:r>
+        <w:t>timedelta</w:t>
+      </w:r>
+      <w:proofErr w:type="spellEnd"/>
+      <w:r>
+        <w:t xml:space="preserve"> según rango de valores.</w:t>
       </w:r>
     </w:p>
     <w:p>
@@ -344,7 +397,15 @@
         </w:numPr>
       </w:pPr>
       <w:r>
-        <w:t>Procesar columnas especiales como gunTime y wave para generar datetime completos</w:t>
+        <w:t xml:space="preserve">Procesar columnas especiales como </w:t>
+      </w:r>
+      <w:proofErr w:type="spellStart"/>
+      <w:r>
+        <w:t>gunTime</w:t>
+      </w:r>
+      <w:proofErr w:type="spellEnd"/>
+      <w:r>
+        <w:t xml:space="preserve"> y wave para generar datetime completos</w:t>
       </w:r>
       <w:r>
         <w:t xml:space="preserve"> (comprobar </w:t>
@@ -401,8 +462,13 @@
         </w:numPr>
       </w:pPr>
       <w:r>
-        <w:t>Guardar tablas resumen de nulos por columna y DataFrame</w:t>
-      </w:r>
+        <w:t xml:space="preserve">Guardar tablas resumen de nulos por columna y </w:t>
+      </w:r>
+      <w:proofErr w:type="spellStart"/>
+      <w:r>
+        <w:t>DataFrame</w:t>
+      </w:r>
+      <w:proofErr w:type="spellEnd"/>
       <w:r>
         <w:t xml:space="preserve"> (saltar si raro para una de las especiales)</w:t>
       </w:r>
@@ -453,7 +519,15 @@
         </w:numPr>
       </w:pPr>
       <w:r>
-        <w:t>Contar nulos y strings vacíos.</w:t>
+        <w:t xml:space="preserve">Contar nulos y </w:t>
+      </w:r>
+      <w:proofErr w:type="spellStart"/>
+      <w:r>
+        <w:t>strings</w:t>
+      </w:r>
+      <w:proofErr w:type="spellEnd"/>
+      <w:r>
+        <w:t xml:space="preserve"> vacíos.</w:t>
       </w:r>
     </w:p>
     <w:p>
@@ -464,7 +538,15 @@
         </w:numPr>
       </w:pPr>
       <w:r>
-        <w:t>Guardar estadísticas resumidas: min, max, media, mediana, desviación estándar.</w:t>
+        <w:t xml:space="preserve">Guardar estadísticas resumidas: min, </w:t>
+      </w:r>
+      <w:proofErr w:type="spellStart"/>
+      <w:r>
+        <w:t>max</w:t>
+      </w:r>
+      <w:proofErr w:type="spellEnd"/>
+      <w:r>
+        <w:t>, media, mediana, desviación estándar.</w:t>
       </w:r>
     </w:p>
     <w:p>
@@ -512,7 +594,15 @@
         </w:numPr>
       </w:pPr>
       <w:r>
-        <w:t>Identificar columnas clave (_id, _index) para proteger.</w:t>
+        <w:t>Identificar columnas clave (_id, _</w:t>
+      </w:r>
+      <w:proofErr w:type="spellStart"/>
+      <w:r>
+        <w:t>index</w:t>
+      </w:r>
+      <w:proofErr w:type="spellEnd"/>
+      <w:r>
+        <w:t>) para proteger.</w:t>
       </w:r>
     </w:p>
     <w:p>
@@ -534,7 +624,39 @@
         </w:numPr>
       </w:pPr>
       <w:r>
-        <w:t>Aplicar reglas de homogeneización: números + strings → strings; vacíos → NaN; nulos → string vacío.</w:t>
+        <w:t xml:space="preserve">Aplicar reglas de homogeneización: números + </w:t>
+      </w:r>
+      <w:proofErr w:type="spellStart"/>
+      <w:r>
+        <w:t>strings</w:t>
+      </w:r>
+      <w:proofErr w:type="spellEnd"/>
+      <w:r>
+        <w:t xml:space="preserve"> → </w:t>
+      </w:r>
+      <w:proofErr w:type="spellStart"/>
+      <w:r>
+        <w:t>strings</w:t>
+      </w:r>
+      <w:proofErr w:type="spellEnd"/>
+      <w:r>
+        <w:t xml:space="preserve">; vacíos → </w:t>
+      </w:r>
+      <w:proofErr w:type="spellStart"/>
+      <w:r>
+        <w:t>NaN</w:t>
+      </w:r>
+      <w:proofErr w:type="spellEnd"/>
+      <w:r>
+        <w:t xml:space="preserve">; nulos → </w:t>
+      </w:r>
+      <w:proofErr w:type="spellStart"/>
+      <w:r>
+        <w:t>string</w:t>
+      </w:r>
+      <w:proofErr w:type="spellEnd"/>
+      <w:r>
+        <w:t xml:space="preserve"> vacío.</w:t>
       </w:r>
       <w:r>
         <w:t xml:space="preserve"> (revisar reglas para que sea universal para las especiales)</w:t>
@@ -617,7 +739,15 @@
         </w:numPr>
       </w:pPr>
       <w:r>
-        <w:t>Para cada DataFrame o conjunto de carreras:</w:t>
+        <w:t xml:space="preserve">Para cada </w:t>
+      </w:r>
+      <w:proofErr w:type="spellStart"/>
+      <w:r>
+        <w:t>DataFrame</w:t>
+      </w:r>
+      <w:proofErr w:type="spellEnd"/>
+      <w:r>
+        <w:t xml:space="preserve"> o conjunto de carreras:</w:t>
       </w:r>
     </w:p>
     <w:p>
@@ -628,7 +758,15 @@
         </w:numPr>
       </w:pPr>
       <w:r>
-        <w:t>Calcular min, max, media, mediana, desviación estándar, percentiles (25%, 75%).</w:t>
+        <w:t xml:space="preserve">Calcular min, </w:t>
+      </w:r>
+      <w:proofErr w:type="spellStart"/>
+      <w:r>
+        <w:t>max</w:t>
+      </w:r>
+      <w:proofErr w:type="spellEnd"/>
+      <w:r>
+        <w:t>, media, mediana, desviación estándar, percentiles (25%, 75%).</w:t>
       </w:r>
     </w:p>
     <w:p>
@@ -641,11 +779,33 @@
           <w:lang w:val="en-US"/>
         </w:rPr>
       </w:pPr>
+      <w:proofErr w:type="spellStart"/>
       <w:r>
         <w:rPr>
           <w:lang w:val="en-US"/>
         </w:rPr>
-        <w:t xml:space="preserve">Identificar outliers usando IQR </w:t>
+        <w:t>Identificar</w:t>
+      </w:r>
+      <w:proofErr w:type="spellEnd"/>
+      <w:r>
+        <w:rPr>
+          <w:lang w:val="en-US"/>
+        </w:rPr>
+        <w:t xml:space="preserve"> outliers </w:t>
+      </w:r>
+      <w:proofErr w:type="spellStart"/>
+      <w:r>
+        <w:rPr>
+          <w:lang w:val="en-US"/>
+        </w:rPr>
+        <w:t>usando</w:t>
+      </w:r>
+      <w:proofErr w:type="spellEnd"/>
+      <w:r>
+        <w:rPr>
+          <w:lang w:val="en-US"/>
+        </w:rPr>
+        <w:t xml:space="preserve"> IQR </w:t>
       </w:r>
       <w:r>
         <w:rPr>
@@ -1210,7 +1370,15 @@
         </w:numPr>
       </w:pPr>
       <w:r>
-        <w:t>Procesar columnas especiales (gunTime, wave) y reasignar DataFrames.</w:t>
+        <w:t>Procesar columnas especiales (</w:t>
+      </w:r>
+      <w:proofErr w:type="spellStart"/>
+      <w:r>
+        <w:t>gunTime</w:t>
+      </w:r>
+      <w:proofErr w:type="spellEnd"/>
+      <w:r>
+        <w:t>, wave) y reasignar DataFrames.</w:t>
       </w:r>
     </w:p>
     <w:p>
@@ -1236,7 +1404,15 @@
         </w:numPr>
       </w:pPr>
       <w:r>
-        <w:t>Generar heatmaps para visualizar la ubicación de nulos.</w:t>
+        <w:t xml:space="preserve">Generar </w:t>
+      </w:r>
+      <w:proofErr w:type="spellStart"/>
+      <w:r>
+        <w:t>heatmaps</w:t>
+      </w:r>
+      <w:proofErr w:type="spellEnd"/>
+      <w:r>
+        <w:t xml:space="preserve"> para visualizar la ubicación de nulos.</w:t>
       </w:r>
     </w:p>
     <w:p>
@@ -1295,7 +1471,15 @@
         </w:numPr>
       </w:pPr>
       <w:r>
-        <w:t>Contar nulos y strings vacíos.</w:t>
+        <w:t xml:space="preserve">Contar nulos y </w:t>
+      </w:r>
+      <w:proofErr w:type="spellStart"/>
+      <w:r>
+        <w:t>strings</w:t>
+      </w:r>
+      <w:proofErr w:type="spellEnd"/>
+      <w:r>
+        <w:t xml:space="preserve"> vacíos.</w:t>
       </w:r>
     </w:p>
     <w:p>
@@ -1317,7 +1501,15 @@
         </w:numPr>
       </w:pPr>
       <w:r>
-        <w:t>Guardar reporte por DataFrame.</w:t>
+        <w:t xml:space="preserve">Guardar reporte por </w:t>
+      </w:r>
+      <w:proofErr w:type="spellStart"/>
+      <w:r>
+        <w:t>DataFrame</w:t>
+      </w:r>
+      <w:proofErr w:type="spellEnd"/>
+      <w:r>
+        <w:t>.</w:t>
       </w:r>
     </w:p>
     <w:p>
@@ -1426,144 +1618,41 @@
           <w:b/>
           <w:bCs/>
         </w:rPr>
-        <w:t>Nivel 1 — Atleta (athletes_df)</w:t>
-      </w:r>
-    </w:p>
-    <w:p>
-      <w:pPr>
-        <w:numPr>
-          <w:ilvl w:val="0"/>
-          <w:numId w:val="16"/>
-        </w:numPr>
-      </w:pPr>
-      <w:r>
-        <w:t>Objetivo: Validar datos personales y estructurales.</w:t>
-      </w:r>
-    </w:p>
-    <w:p>
-      <w:pPr>
-        <w:numPr>
-          <w:ilvl w:val="0"/>
-          <w:numId w:val="16"/>
-        </w:numPr>
-        <w:rPr>
-          <w:lang w:val="en-US"/>
-        </w:rPr>
-      </w:pPr>
-      <w:r>
-        <w:rPr>
-          <w:lang w:val="en-US"/>
-        </w:rPr>
-        <w:t>Variables clave: name, surname, fullName, gender, birthdate, club, nationality, featured.</w:t>
-      </w:r>
-    </w:p>
-    <w:p>
-      <w:pPr>
-        <w:numPr>
-          <w:ilvl w:val="0"/>
-          <w:numId w:val="16"/>
-        </w:numPr>
-      </w:pPr>
-      <w:r>
-        <w:t>Técnicas: comparación difusa, reglas de consistencia, percentiles, limpieza léxica.</w:t>
-      </w:r>
-    </w:p>
-    <w:p>
-      <w:pPr>
-        <w:numPr>
-          <w:ilvl w:val="0"/>
-          <w:numId w:val="16"/>
-        </w:numPr>
-      </w:pPr>
-      <w:r>
-        <w:t>Métricas derivadas: edad, país, club normalizado, consistencia de género.</w:t>
-      </w:r>
-    </w:p>
-    <w:p>
+        <w:t>Nivel 1 — Atleta (</w:t>
+      </w:r>
+      <w:proofErr w:type="spellStart"/>
       <w:r>
         <w:rPr>
           <w:b/>
           <w:bCs/>
         </w:rPr>
-        <w:lastRenderedPageBreak/>
-        <w:t>Nivel 2 — Eventos (athletes_events_df)</w:t>
-      </w:r>
-    </w:p>
-    <w:p>
-      <w:pPr>
-        <w:numPr>
-          <w:ilvl w:val="0"/>
-          <w:numId w:val="17"/>
-        </w:numPr>
-      </w:pPr>
-      <w:r>
-        <w:t>Objetivo: Evaluar consistencia de participación.</w:t>
-      </w:r>
-    </w:p>
-    <w:p>
-      <w:pPr>
-        <w:numPr>
-          <w:ilvl w:val="0"/>
-          <w:numId w:val="17"/>
-        </w:numPr>
-        <w:rPr>
-          <w:lang w:val="en-US"/>
-        </w:rPr>
-      </w:pPr>
-      <w:r>
-        <w:rPr>
-          <w:lang w:val="en-US"/>
-        </w:rPr>
-        <w:t>Variables clave: startTime, startRawTime, gunTime, startNetTime, auto_category, category, status, realStatus, splitsMissing, maxConsecutiveSplitsMissing.</w:t>
-      </w:r>
-    </w:p>
-    <w:p>
-      <w:pPr>
-        <w:numPr>
-          <w:ilvl w:val="0"/>
-          <w:numId w:val="17"/>
-        </w:numPr>
-      </w:pPr>
-      <w:r>
-        <w:t>Técnicas: diferencias temporales, límites ±3σ, tablas de contingencia, conteos de secuencias vacías.</w:t>
-      </w:r>
-    </w:p>
-    <w:p>
-      <w:pPr>
-        <w:numPr>
-          <w:ilvl w:val="0"/>
-          <w:numId w:val="17"/>
-        </w:numPr>
-      </w:pPr>
-      <w:r>
-        <w:t>Variables derivadas: retraso de salida, integridad de seguimiento, coherencia de categoría.</w:t>
-      </w:r>
-    </w:p>
-    <w:p>
+        <w:t>athletes_df</w:t>
+      </w:r>
+      <w:proofErr w:type="spellEnd"/>
       <w:r>
         <w:rPr>
           <w:b/>
           <w:bCs/>
         </w:rPr>
-        <w:t>Nivel 3 — Tiempos / Splits (athletes_time_df)</w:t>
-      </w:r>
-    </w:p>
-    <w:p>
-      <w:pPr>
-        <w:numPr>
-          <w:ilvl w:val="0"/>
-          <w:numId w:val="18"/>
-        </w:numPr>
-      </w:pPr>
-      <w:r>
-        <w:t>Objetivo: Analizar dinámica temporal y consistencia.</w:t>
-      </w:r>
-    </w:p>
-    <w:p>
-      <w:pPr>
-        <w:numPr>
-          <w:ilvl w:val="0"/>
-          <w:numId w:val="18"/>
+        <w:t>)</w:t>
+      </w:r>
+    </w:p>
+    <w:p>
+      <w:pPr>
+        <w:numPr>
+          <w:ilvl w:val="0"/>
+          <w:numId w:val="16"/>
+        </w:numPr>
+      </w:pPr>
+      <w:r>
+        <w:t>Objetivo: Validar datos personales y estructurales.</w:t>
+      </w:r>
+    </w:p>
+    <w:p>
+      <w:pPr>
+        <w:numPr>
+          <w:ilvl w:val="0"/>
+          <w:numId w:val="16"/>
         </w:numPr>
         <w:rPr>
           <w:lang w:val="en-US"/>
@@ -1573,51 +1662,43 @@
         <w:rPr>
           <w:lang w:val="en-US"/>
         </w:rPr>
-        <w:t>Variables clave: time, netTime, originalTime, split, order, distance, average, pace_split, offset, offset_td, raw_offset, isBackup, raw_manual, raw_valid, raw_chip, raw_device, raw_importId, incidence, acumulado_desviacion, consistencia_intra_atleta.</w:t>
-      </w:r>
-    </w:p>
-    <w:p>
-      <w:pPr>
-        <w:numPr>
-          <w:ilvl w:val="0"/>
-          <w:numId w:val="18"/>
-        </w:numPr>
-      </w:pPr>
-      <w:r>
-        <w:t>Técnicas: outliers, verificación secuencial, velocidad máxima, desviación estándar, agrupaciones por dispositivo.</w:t>
-      </w:r>
-    </w:p>
-    <w:p>
-      <w:pPr>
-        <w:numPr>
-          <w:ilvl w:val="0"/>
-          <w:numId w:val="18"/>
-        </w:numPr>
-      </w:pPr>
-      <w:r>
-        <w:t>Conexión con issues históricos y preparación para modelado predictivo.</w:t>
-      </w:r>
-    </w:p>
-    <w:p>
-      <w:pPr>
-        <w:numPr>
-          <w:ilvl w:val="0"/>
-          <w:numId w:val="18"/>
-        </w:numPr>
-      </w:pPr>
-      <w:r>
-        <w:t>Interpolación de splits faltantes: splines cúbicos, regresión polinómica, filtros de Kalman.</w:t>
-      </w:r>
-    </w:p>
-    <w:p>
-      <w:pPr>
-        <w:numPr>
-          <w:ilvl w:val="0"/>
-          <w:numId w:val="18"/>
-        </w:numPr>
-      </w:pPr>
-      <w:r>
-        <w:t>Alertas automáticas in-carrera con justificación basada en reglas.</w:t>
+        <w:t xml:space="preserve">Variables clave: name, surname, </w:t>
+      </w:r>
+      <w:proofErr w:type="spellStart"/>
+      <w:r>
+        <w:rPr>
+          <w:lang w:val="en-US"/>
+        </w:rPr>
+        <w:t>fullName</w:t>
+      </w:r>
+      <w:proofErr w:type="spellEnd"/>
+      <w:r>
+        <w:rPr>
+          <w:lang w:val="en-US"/>
+        </w:rPr>
+        <w:t>, gender, birthdate, club, nationality, featured.</w:t>
+      </w:r>
+    </w:p>
+    <w:p>
+      <w:pPr>
+        <w:numPr>
+          <w:ilvl w:val="0"/>
+          <w:numId w:val="16"/>
+        </w:numPr>
+      </w:pPr>
+      <w:r>
+        <w:t>Técnicas: comparación difusa, reglas de consistencia, percentiles, limpieza léxica.</w:t>
+      </w:r>
+    </w:p>
+    <w:p>
+      <w:pPr>
+        <w:numPr>
+          <w:ilvl w:val="0"/>
+          <w:numId w:val="16"/>
+        </w:numPr>
+      </w:pPr>
+      <w:r>
+        <w:t>Métricas derivadas: edad, país, club normalizado, consistencia de género.</w:t>
       </w:r>
     </w:p>
     <w:p>
@@ -1626,102 +1707,789 @@
           <w:b/>
           <w:bCs/>
         </w:rPr>
-        <w:t>Nivel 4 — Issues / Incidencias</w:t>
-      </w:r>
-    </w:p>
-    <w:p>
-      <w:pPr>
-        <w:numPr>
-          <w:ilvl w:val="0"/>
-          <w:numId w:val="19"/>
-        </w:numPr>
-      </w:pPr>
-      <w:r>
-        <w:t>Objetivo: Analizar errores históricos y su relación con atletas, eventos y tiempos.</w:t>
-      </w:r>
-    </w:p>
-    <w:p>
-      <w:pPr>
-        <w:numPr>
-          <w:ilvl w:val="0"/>
-          <w:numId w:val="19"/>
-        </w:numPr>
-        <w:rPr>
-          <w:lang w:val="en-US"/>
-        </w:rPr>
-      </w:pPr>
-      <w:r>
-        <w:rPr>
-          <w:lang w:val="en-US"/>
-        </w:rPr>
-        <w:t>Variables clave: type, time, athlete_id, event, chip, priority, modificaciones.</w:t>
-      </w:r>
-    </w:p>
-    <w:p>
-      <w:pPr>
-        <w:numPr>
-          <w:ilvl w:val="0"/>
-          <w:numId w:val="19"/>
-        </w:numPr>
-      </w:pPr>
-      <w:r>
-        <w:t>Técnicas: análisis de frecuencia, series temporales, clustering de incidencias, índice de criticidad.</w:t>
-      </w:r>
-    </w:p>
-    <w:p>
-      <w:pPr>
-        <w:numPr>
-          <w:ilvl w:val="0"/>
-          <w:numId w:val="19"/>
-        </w:numPr>
-      </w:pPr>
-      <w:r>
-        <w:t>Objetivo final: identificar patrones recurrentes de error, causas probables y análisis temporal pre, durante y post carrera.</w:t>
-      </w:r>
-    </w:p>
-    <w:p>
+        <w:lastRenderedPageBreak/>
+        <w:t>Nivel 2 — Eventos (</w:t>
+      </w:r>
+      <w:proofErr w:type="spellStart"/>
       <w:r>
         <w:rPr>
           <w:b/>
           <w:bCs/>
         </w:rPr>
-        <w:t>Variables temporales clave y su valor analítico</w:t>
-      </w:r>
-    </w:p>
-    <w:p>
-      <w:pPr>
-        <w:numPr>
-          <w:ilvl w:val="0"/>
-          <w:numId w:val="20"/>
-        </w:numPr>
-        <w:rPr>
-          <w:lang w:val="en-US"/>
-        </w:rPr>
-      </w:pPr>
-      <w:r>
-        <w:rPr>
-          <w:lang w:val="en-US"/>
-        </w:rPr>
-        <w:t>gunTime, startTime, startRawTime, startNetTime, time, netTime, originalTime, rawTime, offset, raw_offset, created, penalties.offset.</w:t>
-      </w:r>
-    </w:p>
-    <w:p>
-      <w:pPr>
-        <w:numPr>
-          <w:ilvl w:val="0"/>
-          <w:numId w:val="20"/>
-        </w:numPr>
-      </w:pPr>
-      <w:r>
-        <w:t>Qué se hace con cada variable y qué aporta al análisis.</w:t>
-      </w:r>
-    </w:p>
-    <w:p>
+        <w:t>athletes_events_df</w:t>
+      </w:r>
+      <w:proofErr w:type="spellEnd"/>
       <w:r>
         <w:rPr>
           <w:b/>
           <w:bCs/>
         </w:rPr>
+        <w:t>)</w:t>
+      </w:r>
+    </w:p>
+    <w:p>
+      <w:pPr>
+        <w:numPr>
+          <w:ilvl w:val="0"/>
+          <w:numId w:val="17"/>
+        </w:numPr>
+      </w:pPr>
+      <w:r>
+        <w:t>Objetivo: Evaluar consistencia de participación.</w:t>
+      </w:r>
+    </w:p>
+    <w:p>
+      <w:pPr>
+        <w:numPr>
+          <w:ilvl w:val="0"/>
+          <w:numId w:val="17"/>
+        </w:numPr>
+        <w:rPr>
+          <w:lang w:val="en-US"/>
+        </w:rPr>
+      </w:pPr>
+      <w:r>
+        <w:rPr>
+          <w:lang w:val="en-US"/>
+        </w:rPr>
+        <w:t xml:space="preserve">Variables clave: </w:t>
+      </w:r>
+      <w:proofErr w:type="spellStart"/>
+      <w:r>
+        <w:rPr>
+          <w:lang w:val="en-US"/>
+        </w:rPr>
+        <w:t>startTime</w:t>
+      </w:r>
+      <w:proofErr w:type="spellEnd"/>
+      <w:r>
+        <w:rPr>
+          <w:lang w:val="en-US"/>
+        </w:rPr>
+        <w:t xml:space="preserve">, </w:t>
+      </w:r>
+      <w:proofErr w:type="spellStart"/>
+      <w:r>
+        <w:rPr>
+          <w:lang w:val="en-US"/>
+        </w:rPr>
+        <w:t>startRawTime</w:t>
+      </w:r>
+      <w:proofErr w:type="spellEnd"/>
+      <w:r>
+        <w:rPr>
+          <w:lang w:val="en-US"/>
+        </w:rPr>
+        <w:t xml:space="preserve">, </w:t>
+      </w:r>
+      <w:proofErr w:type="spellStart"/>
+      <w:r>
+        <w:rPr>
+          <w:lang w:val="en-US"/>
+        </w:rPr>
+        <w:t>gunTime</w:t>
+      </w:r>
+      <w:proofErr w:type="spellEnd"/>
+      <w:r>
+        <w:rPr>
+          <w:lang w:val="en-US"/>
+        </w:rPr>
+        <w:t xml:space="preserve">, </w:t>
+      </w:r>
+      <w:proofErr w:type="spellStart"/>
+      <w:r>
+        <w:rPr>
+          <w:lang w:val="en-US"/>
+        </w:rPr>
+        <w:t>startNetTime</w:t>
+      </w:r>
+      <w:proofErr w:type="spellEnd"/>
+      <w:r>
+        <w:rPr>
+          <w:lang w:val="en-US"/>
+        </w:rPr>
+        <w:t xml:space="preserve">, </w:t>
+      </w:r>
+      <w:proofErr w:type="spellStart"/>
+      <w:r>
+        <w:rPr>
+          <w:lang w:val="en-US"/>
+        </w:rPr>
+        <w:t>auto_category</w:t>
+      </w:r>
+      <w:proofErr w:type="spellEnd"/>
+      <w:r>
+        <w:rPr>
+          <w:lang w:val="en-US"/>
+        </w:rPr>
+        <w:t xml:space="preserve">, category, status, </w:t>
+      </w:r>
+      <w:proofErr w:type="spellStart"/>
+      <w:r>
+        <w:rPr>
+          <w:lang w:val="en-US"/>
+        </w:rPr>
+        <w:t>realStatus</w:t>
+      </w:r>
+      <w:proofErr w:type="spellEnd"/>
+      <w:r>
+        <w:rPr>
+          <w:lang w:val="en-US"/>
+        </w:rPr>
+        <w:t xml:space="preserve">, </w:t>
+      </w:r>
+      <w:proofErr w:type="spellStart"/>
+      <w:r>
+        <w:rPr>
+          <w:lang w:val="en-US"/>
+        </w:rPr>
+        <w:t>splitsMissing</w:t>
+      </w:r>
+      <w:proofErr w:type="spellEnd"/>
+      <w:r>
+        <w:rPr>
+          <w:lang w:val="en-US"/>
+        </w:rPr>
+        <w:t xml:space="preserve">, </w:t>
+      </w:r>
+      <w:proofErr w:type="spellStart"/>
+      <w:r>
+        <w:rPr>
+          <w:lang w:val="en-US"/>
+        </w:rPr>
+        <w:t>maxConsecutiveSplitsMissing</w:t>
+      </w:r>
+      <w:proofErr w:type="spellEnd"/>
+      <w:r>
+        <w:rPr>
+          <w:lang w:val="en-US"/>
+        </w:rPr>
+        <w:t>.</w:t>
+      </w:r>
+    </w:p>
+    <w:p>
+      <w:pPr>
+        <w:numPr>
+          <w:ilvl w:val="0"/>
+          <w:numId w:val="17"/>
+        </w:numPr>
+      </w:pPr>
+      <w:r>
+        <w:t>Técnicas: diferencias temporales, límites ±3σ, tablas de contingencia, conteos de secuencias vacías.</w:t>
+      </w:r>
+    </w:p>
+    <w:p>
+      <w:pPr>
+        <w:numPr>
+          <w:ilvl w:val="0"/>
+          <w:numId w:val="17"/>
+        </w:numPr>
+      </w:pPr>
+      <w:r>
+        <w:t>Variables derivadas: retraso de salida, integridad de seguimiento, coherencia de categoría.</w:t>
+      </w:r>
+    </w:p>
+    <w:p>
+      <w:r>
+        <w:rPr>
+          <w:b/>
+          <w:bCs/>
+        </w:rPr>
+        <w:t xml:space="preserve">Nivel 3 — Tiempos / </w:t>
+      </w:r>
+      <w:proofErr w:type="spellStart"/>
+      <w:r>
+        <w:rPr>
+          <w:b/>
+          <w:bCs/>
+        </w:rPr>
+        <w:t>Splits</w:t>
+      </w:r>
+      <w:proofErr w:type="spellEnd"/>
+      <w:r>
+        <w:rPr>
+          <w:b/>
+          <w:bCs/>
+        </w:rPr>
+        <w:t xml:space="preserve"> (</w:t>
+      </w:r>
+      <w:proofErr w:type="spellStart"/>
+      <w:r>
+        <w:rPr>
+          <w:b/>
+          <w:bCs/>
+        </w:rPr>
+        <w:t>athletes_time_df</w:t>
+      </w:r>
+      <w:proofErr w:type="spellEnd"/>
+      <w:r>
+        <w:rPr>
+          <w:b/>
+          <w:bCs/>
+        </w:rPr>
+        <w:t>)</w:t>
+      </w:r>
+    </w:p>
+    <w:p>
+      <w:pPr>
+        <w:numPr>
+          <w:ilvl w:val="0"/>
+          <w:numId w:val="18"/>
+        </w:numPr>
+      </w:pPr>
+      <w:r>
+        <w:t>Objetivo: Analizar dinámica temporal y consistencia.</w:t>
+      </w:r>
+    </w:p>
+    <w:p>
+      <w:pPr>
+        <w:numPr>
+          <w:ilvl w:val="0"/>
+          <w:numId w:val="18"/>
+        </w:numPr>
+        <w:rPr>
+          <w:lang w:val="en-US"/>
+        </w:rPr>
+      </w:pPr>
+      <w:r>
+        <w:rPr>
+          <w:lang w:val="en-US"/>
+        </w:rPr>
+        <w:t xml:space="preserve">Variables clave: time, </w:t>
+      </w:r>
+      <w:proofErr w:type="spellStart"/>
+      <w:r>
+        <w:rPr>
+          <w:lang w:val="en-US"/>
+        </w:rPr>
+        <w:t>netTime</w:t>
+      </w:r>
+      <w:proofErr w:type="spellEnd"/>
+      <w:r>
+        <w:rPr>
+          <w:lang w:val="en-US"/>
+        </w:rPr>
+        <w:t xml:space="preserve">, </w:t>
+      </w:r>
+      <w:proofErr w:type="spellStart"/>
+      <w:r>
+        <w:rPr>
+          <w:lang w:val="en-US"/>
+        </w:rPr>
+        <w:t>originalTime</w:t>
+      </w:r>
+      <w:proofErr w:type="spellEnd"/>
+      <w:r>
+        <w:rPr>
+          <w:lang w:val="en-US"/>
+        </w:rPr>
+        <w:t xml:space="preserve">, split, order, distance, average, </w:t>
+      </w:r>
+      <w:proofErr w:type="spellStart"/>
+      <w:r>
+        <w:rPr>
+          <w:lang w:val="en-US"/>
+        </w:rPr>
+        <w:t>pace_</w:t>
+      </w:r>
+      <w:proofErr w:type="gramStart"/>
+      <w:r>
+        <w:rPr>
+          <w:lang w:val="en-US"/>
+        </w:rPr>
+        <w:t>split</w:t>
+      </w:r>
+      <w:proofErr w:type="spellEnd"/>
+      <w:r>
+        <w:rPr>
+          <w:lang w:val="en-US"/>
+        </w:rPr>
+        <w:t>, offset</w:t>
+      </w:r>
+      <w:proofErr w:type="gramEnd"/>
+      <w:r>
+        <w:rPr>
+          <w:lang w:val="en-US"/>
+        </w:rPr>
+        <w:t xml:space="preserve">, </w:t>
+      </w:r>
+      <w:proofErr w:type="spellStart"/>
+      <w:r>
+        <w:rPr>
+          <w:lang w:val="en-US"/>
+        </w:rPr>
+        <w:t>offset_td</w:t>
+      </w:r>
+      <w:proofErr w:type="spellEnd"/>
+      <w:r>
+        <w:rPr>
+          <w:lang w:val="en-US"/>
+        </w:rPr>
+        <w:t xml:space="preserve">, </w:t>
+      </w:r>
+      <w:proofErr w:type="spellStart"/>
+      <w:r>
+        <w:rPr>
+          <w:lang w:val="en-US"/>
+        </w:rPr>
+        <w:t>raw_offset</w:t>
+      </w:r>
+      <w:proofErr w:type="spellEnd"/>
+      <w:r>
+        <w:rPr>
+          <w:lang w:val="en-US"/>
+        </w:rPr>
+        <w:t xml:space="preserve">, </w:t>
+      </w:r>
+      <w:proofErr w:type="spellStart"/>
+      <w:r>
+        <w:rPr>
+          <w:lang w:val="en-US"/>
+        </w:rPr>
+        <w:t>isBackup</w:t>
+      </w:r>
+      <w:proofErr w:type="spellEnd"/>
+      <w:r>
+        <w:rPr>
+          <w:lang w:val="en-US"/>
+        </w:rPr>
+        <w:t xml:space="preserve">, </w:t>
+      </w:r>
+      <w:proofErr w:type="spellStart"/>
+      <w:r>
+        <w:rPr>
+          <w:lang w:val="en-US"/>
+        </w:rPr>
+        <w:t>raw_manual</w:t>
+      </w:r>
+      <w:proofErr w:type="spellEnd"/>
+      <w:r>
+        <w:rPr>
+          <w:lang w:val="en-US"/>
+        </w:rPr>
+        <w:t xml:space="preserve">, </w:t>
+      </w:r>
+      <w:proofErr w:type="spellStart"/>
+      <w:r>
+        <w:rPr>
+          <w:lang w:val="en-US"/>
+        </w:rPr>
+        <w:t>raw_valid</w:t>
+      </w:r>
+      <w:proofErr w:type="spellEnd"/>
+      <w:r>
+        <w:rPr>
+          <w:lang w:val="en-US"/>
+        </w:rPr>
+        <w:t xml:space="preserve">, </w:t>
+      </w:r>
+      <w:proofErr w:type="spellStart"/>
+      <w:r>
+        <w:rPr>
+          <w:lang w:val="en-US"/>
+        </w:rPr>
+        <w:t>raw_chip</w:t>
+      </w:r>
+      <w:proofErr w:type="spellEnd"/>
+      <w:r>
+        <w:rPr>
+          <w:lang w:val="en-US"/>
+        </w:rPr>
+        <w:t xml:space="preserve">, </w:t>
+      </w:r>
+      <w:proofErr w:type="spellStart"/>
+      <w:r>
+        <w:rPr>
+          <w:lang w:val="en-US"/>
+        </w:rPr>
+        <w:t>raw_device</w:t>
+      </w:r>
+      <w:proofErr w:type="spellEnd"/>
+      <w:r>
+        <w:rPr>
+          <w:lang w:val="en-US"/>
+        </w:rPr>
+        <w:t xml:space="preserve">, </w:t>
+      </w:r>
+      <w:proofErr w:type="spellStart"/>
+      <w:r>
+        <w:rPr>
+          <w:lang w:val="en-US"/>
+        </w:rPr>
+        <w:t>raw_importId</w:t>
+      </w:r>
+      <w:proofErr w:type="spellEnd"/>
+      <w:r>
+        <w:rPr>
+          <w:lang w:val="en-US"/>
+        </w:rPr>
+        <w:t xml:space="preserve">, incidence, </w:t>
+      </w:r>
+      <w:proofErr w:type="spellStart"/>
+      <w:r>
+        <w:rPr>
+          <w:lang w:val="en-US"/>
+        </w:rPr>
+        <w:t>acumulado_desviacion</w:t>
+      </w:r>
+      <w:proofErr w:type="spellEnd"/>
+      <w:r>
+        <w:rPr>
+          <w:lang w:val="en-US"/>
+        </w:rPr>
+        <w:t xml:space="preserve">, </w:t>
+      </w:r>
+      <w:proofErr w:type="spellStart"/>
+      <w:r>
+        <w:rPr>
+          <w:lang w:val="en-US"/>
+        </w:rPr>
+        <w:t>consistencia_intra_atleta</w:t>
+      </w:r>
+      <w:proofErr w:type="spellEnd"/>
+      <w:r>
+        <w:rPr>
+          <w:lang w:val="en-US"/>
+        </w:rPr>
+        <w:t>.</w:t>
+      </w:r>
+    </w:p>
+    <w:p>
+      <w:pPr>
+        <w:numPr>
+          <w:ilvl w:val="0"/>
+          <w:numId w:val="18"/>
+        </w:numPr>
+      </w:pPr>
+      <w:r>
+        <w:t xml:space="preserve">Técnicas: </w:t>
+      </w:r>
+      <w:proofErr w:type="spellStart"/>
+      <w:r>
+        <w:t>outliers</w:t>
+      </w:r>
+      <w:proofErr w:type="spellEnd"/>
+      <w:r>
+        <w:t>, verificación secuencial, velocidad máxima, desviación estándar, agrupaciones por dispositivo.</w:t>
+      </w:r>
+    </w:p>
+    <w:p>
+      <w:pPr>
+        <w:numPr>
+          <w:ilvl w:val="0"/>
+          <w:numId w:val="18"/>
+        </w:numPr>
+      </w:pPr>
+      <w:r>
+        <w:t>Conexión con issues históricos y preparación para modelado predictivo.</w:t>
+      </w:r>
+    </w:p>
+    <w:p>
+      <w:pPr>
+        <w:numPr>
+          <w:ilvl w:val="0"/>
+          <w:numId w:val="18"/>
+        </w:numPr>
+      </w:pPr>
+      <w:r>
+        <w:t xml:space="preserve">Interpolación de </w:t>
+      </w:r>
+      <w:proofErr w:type="spellStart"/>
+      <w:r>
+        <w:t>splits</w:t>
+      </w:r>
+      <w:proofErr w:type="spellEnd"/>
+      <w:r>
+        <w:t xml:space="preserve"> faltantes: </w:t>
+      </w:r>
+      <w:proofErr w:type="spellStart"/>
+      <w:r>
+        <w:t>splines</w:t>
+      </w:r>
+      <w:proofErr w:type="spellEnd"/>
+      <w:r>
+        <w:t xml:space="preserve"> cúbicos, regresión polinómica, filtros de Kalman.</w:t>
+      </w:r>
+    </w:p>
+    <w:p>
+      <w:pPr>
+        <w:numPr>
+          <w:ilvl w:val="0"/>
+          <w:numId w:val="18"/>
+        </w:numPr>
+      </w:pPr>
+      <w:r>
+        <w:t xml:space="preserve">Alertas automáticas </w:t>
+      </w:r>
+      <w:proofErr w:type="spellStart"/>
+      <w:r>
+        <w:t>in-carrera</w:t>
+      </w:r>
+      <w:proofErr w:type="spellEnd"/>
+      <w:r>
+        <w:t xml:space="preserve"> con justificación basada en reglas.</w:t>
+      </w:r>
+    </w:p>
+    <w:p>
+      <w:r>
+        <w:rPr>
+          <w:b/>
+          <w:bCs/>
+        </w:rPr>
+        <w:t>Nivel 4 — Issues / Incidencias</w:t>
+      </w:r>
+    </w:p>
+    <w:p>
+      <w:pPr>
+        <w:numPr>
+          <w:ilvl w:val="0"/>
+          <w:numId w:val="19"/>
+        </w:numPr>
+      </w:pPr>
+      <w:r>
+        <w:t>Objetivo: Analizar errores históricos y su relación con atletas, eventos y tiempos.</w:t>
+      </w:r>
+    </w:p>
+    <w:p>
+      <w:pPr>
+        <w:numPr>
+          <w:ilvl w:val="0"/>
+          <w:numId w:val="19"/>
+        </w:numPr>
+        <w:rPr>
+          <w:lang w:val="en-US"/>
+        </w:rPr>
+      </w:pPr>
+      <w:r>
+        <w:rPr>
+          <w:lang w:val="en-US"/>
+        </w:rPr>
+        <w:t xml:space="preserve">Variables clave: type, time, </w:t>
+      </w:r>
+      <w:proofErr w:type="spellStart"/>
+      <w:r>
+        <w:rPr>
+          <w:lang w:val="en-US"/>
+        </w:rPr>
+        <w:t>athlete_id</w:t>
+      </w:r>
+      <w:proofErr w:type="spellEnd"/>
+      <w:r>
+        <w:rPr>
+          <w:lang w:val="en-US"/>
+        </w:rPr>
+        <w:t xml:space="preserve">, event, chip, priority, </w:t>
+      </w:r>
+      <w:proofErr w:type="spellStart"/>
+      <w:r>
+        <w:rPr>
+          <w:lang w:val="en-US"/>
+        </w:rPr>
+        <w:t>modificaciones</w:t>
+      </w:r>
+      <w:proofErr w:type="spellEnd"/>
+      <w:r>
+        <w:rPr>
+          <w:lang w:val="en-US"/>
+        </w:rPr>
+        <w:t>.</w:t>
+      </w:r>
+    </w:p>
+    <w:p>
+      <w:pPr>
+        <w:numPr>
+          <w:ilvl w:val="0"/>
+          <w:numId w:val="19"/>
+        </w:numPr>
+      </w:pPr>
+      <w:r>
+        <w:t xml:space="preserve">Técnicas: análisis de frecuencia, series temporales, </w:t>
+      </w:r>
+      <w:proofErr w:type="spellStart"/>
+      <w:r>
+        <w:t>clustering</w:t>
+      </w:r>
+      <w:proofErr w:type="spellEnd"/>
+      <w:r>
+        <w:t xml:space="preserve"> de incidencias, índice de criticidad.</w:t>
+      </w:r>
+    </w:p>
+    <w:p>
+      <w:pPr>
+        <w:numPr>
+          <w:ilvl w:val="0"/>
+          <w:numId w:val="19"/>
+        </w:numPr>
+      </w:pPr>
+      <w:r>
+        <w:t>Objetivo final: identificar patrones recurrentes de error, causas probables y análisis temporal pre, durante y post carrera.</w:t>
+      </w:r>
+    </w:p>
+    <w:p>
+      <w:r>
+        <w:rPr>
+          <w:b/>
+          <w:bCs/>
+        </w:rPr>
+        <w:t>Variables temporales clave y su valor analítico</w:t>
+      </w:r>
+    </w:p>
+    <w:p>
+      <w:pPr>
+        <w:numPr>
+          <w:ilvl w:val="0"/>
+          <w:numId w:val="20"/>
+        </w:numPr>
+        <w:rPr>
+          <w:lang w:val="en-US"/>
+        </w:rPr>
+      </w:pPr>
+      <w:proofErr w:type="spellStart"/>
+      <w:r>
+        <w:rPr>
+          <w:lang w:val="en-US"/>
+        </w:rPr>
+        <w:t>gunTime</w:t>
+      </w:r>
+      <w:proofErr w:type="spellEnd"/>
+      <w:r>
+        <w:rPr>
+          <w:lang w:val="en-US"/>
+        </w:rPr>
+        <w:t xml:space="preserve">, </w:t>
+      </w:r>
+      <w:proofErr w:type="spellStart"/>
+      <w:r>
+        <w:rPr>
+          <w:lang w:val="en-US"/>
+        </w:rPr>
+        <w:t>startTime</w:t>
+      </w:r>
+      <w:proofErr w:type="spellEnd"/>
+      <w:r>
+        <w:rPr>
+          <w:lang w:val="en-US"/>
+        </w:rPr>
+        <w:t xml:space="preserve">, </w:t>
+      </w:r>
+      <w:proofErr w:type="spellStart"/>
+      <w:r>
+        <w:rPr>
+          <w:lang w:val="en-US"/>
+        </w:rPr>
+        <w:t>startRawTime</w:t>
+      </w:r>
+      <w:proofErr w:type="spellEnd"/>
+      <w:r>
+        <w:rPr>
+          <w:lang w:val="en-US"/>
+        </w:rPr>
+        <w:t xml:space="preserve">, </w:t>
+      </w:r>
+      <w:proofErr w:type="spellStart"/>
+      <w:r>
+        <w:rPr>
+          <w:lang w:val="en-US"/>
+        </w:rPr>
+        <w:t>startNetTime</w:t>
+      </w:r>
+      <w:proofErr w:type="spellEnd"/>
+      <w:r>
+        <w:rPr>
+          <w:lang w:val="en-US"/>
+        </w:rPr>
+        <w:t xml:space="preserve">, time, </w:t>
+      </w:r>
+      <w:proofErr w:type="spellStart"/>
+      <w:r>
+        <w:rPr>
+          <w:lang w:val="en-US"/>
+        </w:rPr>
+        <w:t>netTime</w:t>
+      </w:r>
+      <w:proofErr w:type="spellEnd"/>
+      <w:r>
+        <w:rPr>
+          <w:lang w:val="en-US"/>
+        </w:rPr>
+        <w:t xml:space="preserve">, </w:t>
+      </w:r>
+      <w:proofErr w:type="spellStart"/>
+      <w:r>
+        <w:rPr>
+          <w:lang w:val="en-US"/>
+        </w:rPr>
+        <w:t>originalTime</w:t>
+      </w:r>
+      <w:proofErr w:type="spellEnd"/>
+      <w:r>
+        <w:rPr>
+          <w:lang w:val="en-US"/>
+        </w:rPr>
+        <w:t xml:space="preserve">, </w:t>
+      </w:r>
+      <w:proofErr w:type="spellStart"/>
+      <w:r>
+        <w:rPr>
+          <w:lang w:val="en-US"/>
+        </w:rPr>
+        <w:t>rawTime</w:t>
+      </w:r>
+      <w:proofErr w:type="spellEnd"/>
+      <w:r>
+        <w:rPr>
+          <w:lang w:val="en-US"/>
+        </w:rPr>
+        <w:t xml:space="preserve">, offset, </w:t>
+      </w:r>
+      <w:proofErr w:type="spellStart"/>
+      <w:r>
+        <w:rPr>
+          <w:lang w:val="en-US"/>
+        </w:rPr>
+        <w:t>raw_offset</w:t>
+      </w:r>
+      <w:proofErr w:type="spellEnd"/>
+      <w:r>
+        <w:rPr>
+          <w:lang w:val="en-US"/>
+        </w:rPr>
+        <w:t xml:space="preserve">, created, </w:t>
+      </w:r>
+      <w:proofErr w:type="spellStart"/>
+      <w:proofErr w:type="gramStart"/>
+      <w:r>
+        <w:rPr>
+          <w:lang w:val="en-US"/>
+        </w:rPr>
+        <w:t>penalties.offset</w:t>
+      </w:r>
+      <w:proofErr w:type="spellEnd"/>
+      <w:proofErr w:type="gramEnd"/>
+      <w:r>
+        <w:rPr>
+          <w:lang w:val="en-US"/>
+        </w:rPr>
+        <w:t>.</w:t>
+      </w:r>
+    </w:p>
+    <w:p>
+      <w:pPr>
+        <w:numPr>
+          <w:ilvl w:val="0"/>
+          <w:numId w:val="20"/>
+        </w:numPr>
+      </w:pPr>
+      <w:r>
+        <w:t>Qué se hace con cada variable y qué aporta al análisis.</w:t>
+      </w:r>
+    </w:p>
+    <w:p>
+      <w:r>
+        <w:rPr>
+          <w:b/>
+          <w:bCs/>
+        </w:rPr>
         <w:t>Salida:</w:t>
       </w:r>
     </w:p>
@@ -1733,7 +2501,15 @@
         </w:numPr>
       </w:pPr>
       <w:r>
-        <w:t>Reportes completos con estadísticas, ejemplos de valores, heatmaps de nulos, detección de duplicados, métricas derivadas y visualizaciones.</w:t>
+        <w:t xml:space="preserve">Reportes completos con estadísticas, ejemplos de valores, </w:t>
+      </w:r>
+      <w:proofErr w:type="spellStart"/>
+      <w:r>
+        <w:t>heatmaps</w:t>
+      </w:r>
+      <w:proofErr w:type="spellEnd"/>
+      <w:r>
+        <w:t xml:space="preserve"> de nulos, detección de duplicados, métricas derivadas y visualizaciones.</w:t>
       </w:r>
     </w:p>
     <w:p>
@@ -1866,7 +2642,23 @@
         </w:numPr>
       </w:pPr>
       <w:r>
-        <w:t>Definir desde el principio la info. que vamos a usar (columnas y dfs)</w:t>
+        <w:t xml:space="preserve">Definir desde el principio la </w:t>
+      </w:r>
+      <w:proofErr w:type="spellStart"/>
+      <w:r>
+        <w:t>info</w:t>
+      </w:r>
+      <w:proofErr w:type="spellEnd"/>
+      <w:r>
+        <w:t xml:space="preserve">. que vamos a usar (columnas y </w:t>
+      </w:r>
+      <w:proofErr w:type="spellStart"/>
+      <w:r>
+        <w:t>dfs</w:t>
+      </w:r>
+      <w:proofErr w:type="spellEnd"/>
+      <w:r>
+        <w:t>)</w:t>
       </w:r>
     </w:p>
     <w:p>
@@ -1890,7 +2682,23 @@
         </w:numPr>
       </w:pPr>
       <w:r>
-        <w:t xml:space="preserve">Que en el resumen numérico básico se compruebe también si hay un dataframe con valores raros (pocos dataframes, pocas filas o columnas en alguno de ellos en comparación con los demás o, los que salen vacíos, …) </w:t>
+        <w:t xml:space="preserve">Que en el resumen numérico básico se compruebe también si hay un </w:t>
+      </w:r>
+      <w:proofErr w:type="spellStart"/>
+      <w:r>
+        <w:t>dataframe</w:t>
+      </w:r>
+      <w:proofErr w:type="spellEnd"/>
+      <w:r>
+        <w:t xml:space="preserve"> con valores raros (pocos </w:t>
+      </w:r>
+      <w:proofErr w:type="spellStart"/>
+      <w:r>
+        <w:t>dataframes</w:t>
+      </w:r>
+      <w:proofErr w:type="spellEnd"/>
+      <w:r>
+        <w:t xml:space="preserve">, pocas filas o columnas en alguno de ellos en comparación con los demás o, los que salen vacíos, …) </w:t>
       </w:r>
     </w:p>
     <w:p>
@@ -1902,10 +2710,42 @@
         </w:numPr>
       </w:pPr>
       <w:r>
-        <w:t xml:space="preserve">En la conversión temporal tener en cuenta otro tipo de guntimeconfig, asi como mas cantidad de palabras clave. Posibilidad de crear aquí las variables temporales que nos hagan falta en un futuro. Comprobar un número mínimo de columnas con nombre especifico </w:t>
-      </w:r>
-      <w:r>
-        <w:t xml:space="preserve">y un número mínimo de datos en cada una, asi como su conversión. Si un dataframe esta vacio se borra y se avisa. </w:t>
+        <w:t xml:space="preserve">En la conversión temporal tener en cuenta otro tipo de </w:t>
+      </w:r>
+      <w:proofErr w:type="spellStart"/>
+      <w:r>
+        <w:t>guntimeconfig</w:t>
+      </w:r>
+      <w:proofErr w:type="spellEnd"/>
+      <w:r>
+        <w:t xml:space="preserve">, asi como </w:t>
+      </w:r>
+      <w:proofErr w:type="spellStart"/>
+      <w:r>
+        <w:t>mas</w:t>
+      </w:r>
+      <w:proofErr w:type="spellEnd"/>
+      <w:r>
+        <w:t xml:space="preserve"> cantidad de palabras clave. Posibilidad de crear aquí las variables temporales que nos hagan falta en un futuro. Comprobar un número mínimo de columnas con nombre especifico </w:t>
+      </w:r>
+      <w:r>
+        <w:t xml:space="preserve">y un número mínimo de datos en cada una, asi como su conversión. Si un </w:t>
+      </w:r>
+      <w:proofErr w:type="spellStart"/>
+      <w:r>
+        <w:t>dataframe</w:t>
+      </w:r>
+      <w:proofErr w:type="spellEnd"/>
+      <w:r>
+        <w:t xml:space="preserve"> esta </w:t>
+      </w:r>
+      <w:proofErr w:type="spellStart"/>
+      <w:r>
+        <w:t>vacio</w:t>
+      </w:r>
+      <w:proofErr w:type="spellEnd"/>
+      <w:r>
+        <w:t xml:space="preserve"> se borra y se avisa. </w:t>
       </w:r>
     </w:p>
     <w:p>
@@ -1917,7 +2757,23 @@
         </w:numPr>
       </w:pPr>
       <w:r>
-        <w:t xml:space="preserve">En missings no se genera heatmap y simplemente se avisa (entre un número mínimo de variables necesarias) cuáles tienen demasiados datos vacíos perjudiciales. </w:t>
+        <w:t xml:space="preserve">En </w:t>
+      </w:r>
+      <w:proofErr w:type="spellStart"/>
+      <w:r>
+        <w:t>missings</w:t>
+      </w:r>
+      <w:proofErr w:type="spellEnd"/>
+      <w:r>
+        <w:t xml:space="preserve"> no se genera </w:t>
+      </w:r>
+      <w:proofErr w:type="spellStart"/>
+      <w:r>
+        <w:t>heatmap</w:t>
+      </w:r>
+      <w:proofErr w:type="spellEnd"/>
+      <w:r>
+        <w:t xml:space="preserve"> y simplemente se avisa (entre un número mínimo de variables necesarias) cuáles tienen demasiados datos vacíos perjudiciales. </w:t>
       </w:r>
     </w:p>
     <w:p>
@@ -1929,7 +2785,15 @@
         </w:numPr>
       </w:pPr>
       <w:r>
-        <w:t xml:space="preserve">Se cogen las variables que vayamos a usar y se guardan todos los tipos de valores en columna que tengan y se muestran por pantalla, en conjunto todos los dfs. Los tipos que tengan </w:t>
+        <w:t xml:space="preserve">Se cogen las variables que vayamos a usar y se guardan todos los tipos de valores en columna que tengan y se muestran por pantalla, en conjunto todos los </w:t>
+      </w:r>
+      <w:proofErr w:type="spellStart"/>
+      <w:r>
+        <w:t>dfs</w:t>
+      </w:r>
+      <w:proofErr w:type="spellEnd"/>
+      <w:r>
+        <w:t xml:space="preserve">. Los tipos que tengan </w:t>
       </w:r>
       <w:r>
         <w:t>tipos</w:t>
@@ -1959,7 +2823,31 @@
         </w:numPr>
       </w:pPr>
       <w:r>
-        <w:t xml:space="preserve">Mide los duplicados de cada df. Si algunos tienen un numero de duplicados en carrera para un df mayor que la media de ese mismo df en todas las carreras, se reporta. </w:t>
+        <w:t xml:space="preserve">Mide los duplicados de cada </w:t>
+      </w:r>
+      <w:proofErr w:type="spellStart"/>
+      <w:r>
+        <w:t>df</w:t>
+      </w:r>
+      <w:proofErr w:type="spellEnd"/>
+      <w:r>
+        <w:t xml:space="preserve">. Si algunos tienen un numero de duplicados en carrera para un </w:t>
+      </w:r>
+      <w:proofErr w:type="spellStart"/>
+      <w:r>
+        <w:t>df</w:t>
+      </w:r>
+      <w:proofErr w:type="spellEnd"/>
+      <w:r>
+        <w:t xml:space="preserve"> mayor que la media de ese mismo </w:t>
+      </w:r>
+      <w:proofErr w:type="spellStart"/>
+      <w:r>
+        <w:t>df</w:t>
+      </w:r>
+      <w:proofErr w:type="spellEnd"/>
+      <w:r>
+        <w:t xml:space="preserve"> en todas las carreras, se reporta. </w:t>
       </w:r>
     </w:p>
     <w:p>
@@ -1971,7 +2859,15 @@
         </w:numPr>
       </w:pPr>
       <w:r>
-        <w:t xml:space="preserve">Lo mismo con los campos complejos, poniendo el numero total de campos complejos encontrados </w:t>
+        <w:t xml:space="preserve">Lo mismo con los campos complejos, poniendo el </w:t>
+      </w:r>
+      <w:proofErr w:type="spellStart"/>
+      <w:r>
+        <w:t>numero</w:t>
+      </w:r>
+      <w:proofErr w:type="spellEnd"/>
+      <w:r>
+        <w:t xml:space="preserve"> total de campos complejos encontrados </w:t>
       </w:r>
     </w:p>
     <w:p>
@@ -1995,7 +2891,31 @@
         </w:numPr>
       </w:pPr>
       <w:r>
-        <w:t xml:space="preserve">El análisis descriptivo no pasara por pantalla, se calcularan los valores para cada uno de las carreras y eventos de las mismas para luego hacer un calculo para saber si son valores extraños, si lo son se reportan. </w:t>
+        <w:t xml:space="preserve">El análisis descriptivo no pasara por pantalla, se </w:t>
+      </w:r>
+      <w:proofErr w:type="gramStart"/>
+      <w:r>
+        <w:t>calcularan</w:t>
+      </w:r>
+      <w:proofErr w:type="gramEnd"/>
+      <w:r>
+        <w:t xml:space="preserve"> los valores para cada uno de las carreras y eventos de </w:t>
+      </w:r>
+      <w:proofErr w:type="gramStart"/>
+      <w:r>
+        <w:t>las mismas</w:t>
+      </w:r>
+      <w:proofErr w:type="gramEnd"/>
+      <w:r>
+        <w:t xml:space="preserve"> para luego hacer un </w:t>
+      </w:r>
+      <w:proofErr w:type="spellStart"/>
+      <w:r>
+        <w:t>calculo</w:t>
+      </w:r>
+      <w:proofErr w:type="spellEnd"/>
+      <w:r>
+        <w:t xml:space="preserve"> para saber si son valores extraños, si lo son se reportan. </w:t>
       </w:r>
     </w:p>
     <w:p>
@@ -2007,7 +2927,23 @@
         </w:numPr>
       </w:pPr>
       <w:r>
-        <w:t xml:space="preserve">El eda se hace con normalidad, reportando los valores que se encuentren de todos los dataframes. Si algunos se repiten como en los nombres, apellidos, clubes y se arregla, se arreglan en todos en base a uno que se considere el bueno. Una vez se arregle ese </w:t>
+        <w:t xml:space="preserve">El </w:t>
+      </w:r>
+      <w:proofErr w:type="spellStart"/>
+      <w:r>
+        <w:t>eda</w:t>
+      </w:r>
+      <w:proofErr w:type="spellEnd"/>
+      <w:r>
+        <w:t xml:space="preserve"> se hace con normalidad, reportando los valores que se encuentren de todos los </w:t>
+      </w:r>
+      <w:proofErr w:type="spellStart"/>
+      <w:r>
+        <w:t>dataframes</w:t>
+      </w:r>
+      <w:proofErr w:type="spellEnd"/>
+      <w:r>
+        <w:t xml:space="preserve">. Si algunos se repiten como en los nombres, apellidos, clubes y se arregla, se arreglan en todos en base a uno que se considere el bueno. Una vez se arregle ese </w:t>
       </w:r>
       <w:r>
         <w:lastRenderedPageBreak/>
@@ -2035,7 +2971,23 @@
         </w:numPr>
       </w:pPr>
       <w:r>
-        <w:t>Análisis de starttime y startnettime sí qu</w:t>
+        <w:t xml:space="preserve">Análisis de </w:t>
+      </w:r>
+      <w:proofErr w:type="spellStart"/>
+      <w:r>
+        <w:t>starttime</w:t>
+      </w:r>
+      <w:proofErr w:type="spellEnd"/>
+      <w:r>
+        <w:t xml:space="preserve"> y </w:t>
+      </w:r>
+      <w:proofErr w:type="spellStart"/>
+      <w:r>
+        <w:t>startnettime</w:t>
+      </w:r>
+      <w:proofErr w:type="spellEnd"/>
+      <w:r>
+        <w:t xml:space="preserve"> sí qu</w:t>
       </w:r>
       <w:r>
         <w:t xml:space="preserve">e sale entero </w:t>
@@ -2050,7 +3002,23 @@
         </w:numPr>
       </w:pPr>
       <w:r>
-        <w:t xml:space="preserve">Calcular los test estadísticos de las variables necesarias a través de los eventos de cada tipo con mas participantes. </w:t>
+        <w:t xml:space="preserve">Calcular </w:t>
+      </w:r>
+      <w:proofErr w:type="gramStart"/>
+      <w:r>
+        <w:t>los test</w:t>
+      </w:r>
+      <w:proofErr w:type="gramEnd"/>
+      <w:r>
+        <w:t xml:space="preserve"> estadísticos de las variables necesarias a través de los eventos de cada tipo con </w:t>
+      </w:r>
+      <w:proofErr w:type="spellStart"/>
+      <w:r>
+        <w:t>mas</w:t>
+      </w:r>
+      <w:proofErr w:type="spellEnd"/>
+      <w:r>
+        <w:t xml:space="preserve"> participantes. </w:t>
       </w:r>
     </w:p>
     <w:p>
@@ -2065,7 +3033,15 @@
         <w:t>Calcular las salidas tardías y tempranas</w:t>
       </w:r>
       <w:r>
-        <w:t xml:space="preserve">, y si un dataframe tiene valores extremadamente altos de alguna reportar. </w:t>
+        <w:t xml:space="preserve">, y si un </w:t>
+      </w:r>
+      <w:proofErr w:type="spellStart"/>
+      <w:r>
+        <w:t>dataframe</w:t>
+      </w:r>
+      <w:proofErr w:type="spellEnd"/>
+      <w:r>
+        <w:t xml:space="preserve"> tiene valores extremadamente altos de alguna reportar. </w:t>
       </w:r>
     </w:p>
     <w:p>
@@ -2077,7 +3053,15 @@
         </w:numPr>
       </w:pPr>
       <w:r>
-        <w:t xml:space="preserve">Detectar status mal puestos con respecto al real. </w:t>
+        <w:t xml:space="preserve">Detectar </w:t>
+      </w:r>
+      <w:proofErr w:type="gramStart"/>
+      <w:r>
+        <w:t>status</w:t>
+      </w:r>
+      <w:proofErr w:type="gramEnd"/>
+      <w:r>
+        <w:t xml:space="preserve"> mal puestos con respecto al real. </w:t>
       </w:r>
     </w:p>
     <w:p>
@@ -2089,7 +3073,15 @@
         </w:numPr>
       </w:pPr>
       <w:r>
-        <w:t>Detectar rawtimes nulos.</w:t>
+        <w:t xml:space="preserve">Detectar </w:t>
+      </w:r>
+      <w:proofErr w:type="spellStart"/>
+      <w:r>
+        <w:t>rawtimes</w:t>
+      </w:r>
+      <w:proofErr w:type="spellEnd"/>
+      <w:r>
+        <w:t xml:space="preserve"> nulos.</w:t>
       </w:r>
     </w:p>
     <w:p>
@@ -2101,7 +3093,31 @@
         </w:numPr>
       </w:pPr>
       <w:r>
-        <w:t>Detectar equipos concretos con bvalores extraños de splits y stratiume (sobre todo el ultimo)</w:t>
+        <w:t xml:space="preserve">Detectar equipos concretos con </w:t>
+      </w:r>
+      <w:proofErr w:type="spellStart"/>
+      <w:r>
+        <w:t>bvalores</w:t>
+      </w:r>
+      <w:proofErr w:type="spellEnd"/>
+      <w:r>
+        <w:t xml:space="preserve"> extraños de </w:t>
+      </w:r>
+      <w:proofErr w:type="spellStart"/>
+      <w:r>
+        <w:t>splits</w:t>
+      </w:r>
+      <w:proofErr w:type="spellEnd"/>
+      <w:r>
+        <w:t xml:space="preserve"> y </w:t>
+      </w:r>
+      <w:proofErr w:type="spellStart"/>
+      <w:r>
+        <w:t>stratiume</w:t>
+      </w:r>
+      <w:proofErr w:type="spellEnd"/>
+      <w:r>
+        <w:t xml:space="preserve"> (sobre todo el ultimo)</w:t>
       </w:r>
     </w:p>
     <w:p>
@@ -2113,10 +3129,50 @@
         </w:numPr>
       </w:pPr>
       <w:r>
-        <w:t>Detectar eventos de una carrera con distribucion de splits missing anomalos a los</w:t>
-      </w:r>
-      <w:r>
-        <w:t xml:space="preserve"> de otros splits del mismo tipo de evento en otra carrera. </w:t>
+        <w:t xml:space="preserve">Detectar eventos de una carrera con </w:t>
+      </w:r>
+      <w:proofErr w:type="spellStart"/>
+      <w:r>
+        <w:t>distribucion</w:t>
+      </w:r>
+      <w:proofErr w:type="spellEnd"/>
+      <w:r>
+        <w:t xml:space="preserve"> de </w:t>
+      </w:r>
+      <w:proofErr w:type="spellStart"/>
+      <w:r>
+        <w:t>splits</w:t>
+      </w:r>
+      <w:proofErr w:type="spellEnd"/>
+      <w:r>
+        <w:t xml:space="preserve"> </w:t>
+      </w:r>
+      <w:proofErr w:type="spellStart"/>
+      <w:r>
+        <w:t>missing</w:t>
+      </w:r>
+      <w:proofErr w:type="spellEnd"/>
+      <w:r>
+        <w:t xml:space="preserve"> </w:t>
+      </w:r>
+      <w:proofErr w:type="spellStart"/>
+      <w:r>
+        <w:t>anomalos</w:t>
+      </w:r>
+      <w:proofErr w:type="spellEnd"/>
+      <w:r>
+        <w:t xml:space="preserve"> a los</w:t>
+      </w:r>
+      <w:r>
+        <w:t xml:space="preserve"> de otros </w:t>
+      </w:r>
+      <w:proofErr w:type="spellStart"/>
+      <w:r>
+        <w:t>splits</w:t>
+      </w:r>
+      <w:proofErr w:type="spellEnd"/>
+      <w:r>
+        <w:t xml:space="preserve"> del mismo tipo de evento en otra carrera. </w:t>
       </w:r>
     </w:p>
     <w:p>
@@ -2128,8 +3184,26 @@
         </w:numPr>
       </w:pPr>
       <w:r>
-        <w:t>Detectar diferencias entre tiempos y velocidad (por ver si concuierdan) y reportar la carrera el atleta y el evento de la persona que lo inf¡ringe</w:t>
-      </w:r>
+        <w:t xml:space="preserve">Detectar diferencias entre tiempos y velocidad (por ver si </w:t>
+      </w:r>
+      <w:proofErr w:type="spellStart"/>
+      <w:r>
+        <w:t>concuierdan</w:t>
+      </w:r>
+      <w:proofErr w:type="spellEnd"/>
+      <w:r>
+        <w:t xml:space="preserve">) y reportar la carrera el atleta y el evento de la persona que lo </w:t>
+      </w:r>
+      <w:proofErr w:type="spellStart"/>
+      <w:proofErr w:type="gramStart"/>
+      <w:r>
+        <w:t>inf¡</w:t>
+      </w:r>
+      <w:proofErr w:type="gramEnd"/>
+      <w:r>
+        <w:t>ringe</w:t>
+      </w:r>
+      <w:proofErr w:type="spellEnd"/>
     </w:p>
     <w:p>
       <w:pPr>
@@ -2140,7 +3214,23 @@
         </w:numPr>
       </w:pPr>
       <w:r>
-        <w:t>Conteo de tipos de error, y reporte si en una carrera no hay reportes de importathletes o changeranking, a su vez de si no hay precarrera, in o post.</w:t>
+        <w:t xml:space="preserve">Conteo de tipos de error, y reporte si en una carrera no hay reportes de </w:t>
+      </w:r>
+      <w:proofErr w:type="spellStart"/>
+      <w:r>
+        <w:t>importathletes</w:t>
+      </w:r>
+      <w:proofErr w:type="spellEnd"/>
+      <w:r>
+        <w:t xml:space="preserve"> o </w:t>
+      </w:r>
+      <w:proofErr w:type="spellStart"/>
+      <w:r>
+        <w:t>changeranking</w:t>
+      </w:r>
+      <w:proofErr w:type="spellEnd"/>
+      <w:r>
+        <w:t>, a su vez de si no hay precarrera, in o post.</w:t>
       </w:r>
     </w:p>
     <w:p>
@@ -2152,7 +3242,23 @@
         </w:numPr>
       </w:pPr>
       <w:r>
-        <w:t>Calcular la correlación de las variables elegidas con los diferentes status modificados y reportar los números mas frecuentes</w:t>
+        <w:t xml:space="preserve">Calcular la correlación de las variables elegidas con los diferentes </w:t>
+      </w:r>
+      <w:proofErr w:type="gramStart"/>
+      <w:r>
+        <w:t>status</w:t>
+      </w:r>
+      <w:proofErr w:type="gramEnd"/>
+      <w:r>
+        <w:t xml:space="preserve"> modificados y reportar los números </w:t>
+      </w:r>
+      <w:proofErr w:type="spellStart"/>
+      <w:r>
+        <w:t>mas</w:t>
+      </w:r>
+      <w:proofErr w:type="spellEnd"/>
+      <w:r>
+        <w:t xml:space="preserve"> frecuentes</w:t>
       </w:r>
     </w:p>
     <w:p>

</xml_diff>